<commit_message>
- created categoryInfo component - new assets / category images - godTemplate code refactor
</commit_message>
<xml_diff>
--- a/design/articles/zeus.docx
+++ b/design/articles/zeus.docx
@@ -38,19 +38,58 @@
       <w:r>
         <w:t>, Dyaus and Thor.</w:t>
       </w:r>
+      <w:r>
+        <w:t xml:space="preserve"> </w:t>
+      </w:r>
+      <w:hyperlink r:id="rId4" w:history="1">
+        <w:r>
+          <w:rPr>
+            <w:rStyle w:val="Hyperlink"/>
+          </w:rPr>
+          <w:t>\\n</w:t>
+        </w:r>
+      </w:hyperlink>
+      <w:r>
+        <w:t xml:space="preserve"> \\n</w:t>
+      </w:r>
     </w:p>
     <w:p>
       <w:r>
         <w:t>Zeus is the child of Cronus and Rhea, the youngest of his siblings to be born, though sometimes reckoned the eldest as the others required disgorging from Cronus's stomach. In most traditions, he is married to Hera. Zeus was also infamous for his erotic escapades. These resulted in many divine and heroic offspring, including Athena, Apollo, Artemis, Hermes, Persephone, Dionysus, Perseus, Heracles, Helen of Troy, Minos, and the Muses.</w:t>
       </w:r>
-    </w:p>
-    <w:p>
-      <w:r>
-        <w:t xml:space="preserve">The god's name in the nominative is </w:t>
-      </w:r>
-      <w:proofErr w:type="spellStart"/>
-      <w:r>
-        <w:t>Ζεύς</w:t>
+      <w:r>
+        <w:t xml:space="preserve"> </w:t>
+      </w:r>
+      <w:hyperlink r:id="rId5" w:history="1">
+        <w:r>
+          <w:rPr>
+            <w:rStyle w:val="Hyperlink"/>
+          </w:rPr>
+          <w:t>\\n</w:t>
+        </w:r>
+      </w:hyperlink>
+      <w:r>
+        <w:t xml:space="preserve"> </w:t>
+      </w:r>
+      <w:r>
+        <w:t>\\n</w:t>
+      </w:r>
+    </w:p>
+    <w:p>
+      <w:r>
+        <w:t>The god's name in the nominative is Ζεύς (</w:t>
+      </w:r>
+      <w:proofErr w:type="spellStart"/>
+      <w:r>
+        <w:t>Zeús</w:t>
+      </w:r>
+      <w:proofErr w:type="spellEnd"/>
+      <w:r>
+        <w:t xml:space="preserve">). It is inflected as follows: vocative: </w:t>
+      </w:r>
+      <w:proofErr w:type="spellStart"/>
+      <w:r>
+        <w:t>Ζεῦ</w:t>
       </w:r>
       <w:proofErr w:type="spellEnd"/>
       <w:r>
@@ -58,15 +97,31 @@
       </w:r>
       <w:proofErr w:type="spellStart"/>
       <w:r>
-        <w:t>Zeús</w:t>
-      </w:r>
-      <w:proofErr w:type="spellEnd"/>
-      <w:r>
-        <w:t xml:space="preserve">). It is inflected as follows: vocative: </w:t>
-      </w:r>
-      <w:proofErr w:type="spellStart"/>
-      <w:r>
-        <w:t>Ζεῦ</w:t>
+        <w:t>Zeû</w:t>
+      </w:r>
+      <w:proofErr w:type="spellEnd"/>
+      <w:r>
+        <w:t xml:space="preserve">); accusative: </w:t>
+      </w:r>
+      <w:proofErr w:type="spellStart"/>
+      <w:r>
+        <w:t>Δί</w:t>
+      </w:r>
+      <w:proofErr w:type="spellEnd"/>
+      <w:r>
+        <w:t>α (</w:t>
+      </w:r>
+      <w:proofErr w:type="spellStart"/>
+      <w:r>
+        <w:t>Día</w:t>
+      </w:r>
+      <w:proofErr w:type="spellEnd"/>
+      <w:r>
+        <w:t xml:space="preserve">); genitive: </w:t>
+      </w:r>
+      <w:proofErr w:type="spellStart"/>
+      <w:r>
+        <w:t>Διός</w:t>
       </w:r>
       <w:proofErr w:type="spellEnd"/>
       <w:r>
@@ -74,51 +129,11 @@
       </w:r>
       <w:proofErr w:type="spellStart"/>
       <w:r>
-        <w:t>Zeû</w:t>
-      </w:r>
-      <w:proofErr w:type="spellEnd"/>
-      <w:r>
-        <w:t xml:space="preserve">); accusative: </w:t>
-      </w:r>
-      <w:proofErr w:type="spellStart"/>
-      <w:r>
-        <w:t>Δί</w:t>
-      </w:r>
-      <w:proofErr w:type="spellEnd"/>
-      <w:r>
-        <w:t>α (</w:t>
-      </w:r>
-      <w:proofErr w:type="spellStart"/>
-      <w:r>
-        <w:t>Día</w:t>
-      </w:r>
-      <w:proofErr w:type="spellEnd"/>
-      <w:r>
-        <w:t xml:space="preserve">); genitive: </w:t>
-      </w:r>
-      <w:proofErr w:type="spellStart"/>
-      <w:r>
-        <w:t>Διός</w:t>
-      </w:r>
-      <w:proofErr w:type="spellEnd"/>
-      <w:r>
-        <w:t xml:space="preserve"> (</w:t>
-      </w:r>
-      <w:proofErr w:type="spellStart"/>
-      <w:r>
         <w:t>Diós</w:t>
       </w:r>
       <w:proofErr w:type="spellEnd"/>
       <w:r>
-        <w:t xml:space="preserve">); dative: </w:t>
-      </w:r>
-      <w:proofErr w:type="spellStart"/>
-      <w:r>
-        <w:t>Διί</w:t>
-      </w:r>
-      <w:proofErr w:type="spellEnd"/>
-      <w:r>
-        <w:t xml:space="preserve"> (</w:t>
+        <w:t>); dative: Διί (</w:t>
       </w:r>
       <w:proofErr w:type="spellStart"/>
       <w:r>
@@ -152,6 +167,23 @@
       <w:r>
         <w:t>.</w:t>
       </w:r>
+      <w:r>
+        <w:t xml:space="preserve"> </w:t>
+      </w:r>
+      <w:hyperlink r:id="rId6" w:history="1">
+        <w:r>
+          <w:rPr>
+            <w:rStyle w:val="Hyperlink"/>
+          </w:rPr>
+          <w:t>\\n</w:t>
+        </w:r>
+      </w:hyperlink>
+      <w:r>
+        <w:t xml:space="preserve"> </w:t>
+      </w:r>
+      <w:r>
+        <w:t>\\n</w:t>
+      </w:r>
     </w:p>
     <w:p>
       <w:r>
@@ -171,15 +203,7 @@
       </w:r>
       <w:proofErr w:type="spellEnd"/>
       <w:r>
-        <w:t xml:space="preserve"> ph2tēr ("Sky Father"). The god is known under this name in the Rigveda (Vedic Sanskrit Dyaus/Dyaus Pita), Latin (compare Jupiter, from </w:t>
-      </w:r>
-      <w:proofErr w:type="spellStart"/>
-      <w:r>
-        <w:t>Iuppiter</w:t>
-      </w:r>
-      <w:proofErr w:type="spellEnd"/>
-      <w:r>
-        <w:t>, deriving from the Proto-Indo-European vocative *dyeu-ph2tēr), deriving from the root *</w:t>
+        <w:t xml:space="preserve"> ph2tēr ("Sky Father"). The god is known under this name in the Rigveda (Vedic Sanskrit Dyaus/Dyaus Pita), Latin (compare Jupiter, from Iuppiter, deriving from the Proto-Indo-European vocative *dyeu-ph2tēr), deriving from the root *</w:t>
       </w:r>
       <w:proofErr w:type="spellStart"/>
       <w:r>
@@ -189,16 +213,28 @@
       <w:r>
         <w:t>- ("to shine", and in its many derivatives, "sky, heaven, god"). Zeus is the only deity in the Olympic pantheon whose name has such a transparent Indo-European etymology.</w:t>
       </w:r>
-    </w:p>
-    <w:p>
-      <w:proofErr w:type="spellStart"/>
-      <w:r>
-        <w:t>Diodorus</w:t>
-      </w:r>
-      <w:proofErr w:type="spellEnd"/>
       <w:r>
         <w:t xml:space="preserve"> </w:t>
       </w:r>
+      <w:hyperlink r:id="rId7" w:history="1">
+        <w:r>
+          <w:rPr>
+            <w:rStyle w:val="Hyperlink"/>
+          </w:rPr>
+          <w:t>\\n</w:t>
+        </w:r>
+      </w:hyperlink>
+      <w:r>
+        <w:t xml:space="preserve"> </w:t>
+      </w:r>
+      <w:r>
+        <w:t>\\n</w:t>
+      </w:r>
+    </w:p>
+    <w:p>
+      <w:r>
+        <w:t xml:space="preserve">Diodorus </w:t>
+      </w:r>
       <w:proofErr w:type="spellStart"/>
       <w:r>
         <w:t>Siculus</w:t>
@@ -215,15 +251,24 @@
       <w:proofErr w:type="spellEnd"/>
       <w:proofErr w:type="gramEnd"/>
       <w:r>
-        <w:t xml:space="preserve">). While </w:t>
-      </w:r>
-      <w:proofErr w:type="spellStart"/>
-      <w:r>
-        <w:t>Lactantius</w:t>
-      </w:r>
-      <w:proofErr w:type="spellEnd"/>
-      <w:r>
-        <w:t xml:space="preserve"> wrote that he was called Zeus and Zen, not because he is the giver of life, but because he was the first who lived of the children of Cronus.</w:t>
+        <w:t>). While Lactantius wrote that he was called Zeus and Zen, not because he is the giver of life, but because he was the first who lived of the children of Cronus.</w:t>
+      </w:r>
+      <w:r>
+        <w:t xml:space="preserve"> </w:t>
+      </w:r>
+      <w:hyperlink r:id="rId8" w:history="1">
+        <w:r>
+          <w:rPr>
+            <w:rStyle w:val="Hyperlink"/>
+          </w:rPr>
+          <w:t>\\n</w:t>
+        </w:r>
+      </w:hyperlink>
+      <w:r>
+        <w:t xml:space="preserve"> </w:t>
+      </w:r>
+      <w:r>
+        <w:t>\\n</w:t>
       </w:r>
     </w:p>
     <w:p>
@@ -242,6 +287,8 @@
       <w:r>
         <w:t xml:space="preserve"> Zeus' symbols are the thunderbolt, eagle, bull, and oak. In addition to his Indo-European inheritance, the classical "cloud-gatherer". </w:t>
       </w:r>
+      <w:bookmarkStart w:id="0" w:name="_GoBack"/>
+      <w:bookmarkEnd w:id="0"/>
     </w:p>
     <w:p/>
     <w:p>
@@ -3562,7 +3609,6 @@
           <w:szCs w:val="36"/>
         </w:rPr>
       </w:pPr>
-      <w:bookmarkStart w:id="0" w:name="_GoBack"/>
       <w:r>
         <w:rPr>
           <w:rFonts w:ascii="Arial" w:hAnsi="Arial" w:cs="Arial"/>
@@ -3575,7 +3621,6 @@
         <w:t>Zeus’ Women</w:t>
       </w:r>
     </w:p>
-    <w:bookmarkEnd w:id="0"/>
     <w:p>
       <w:pPr>
         <w:rPr>
@@ -4178,7 +4223,6 @@
   <w:style w:type="character" w:default="1" w:styleId="DefaultParagraphFont">
     <w:name w:val="Default Paragraph Font"/>
     <w:uiPriority w:val="1"/>
-    <w:semiHidden/>
     <w:unhideWhenUsed/>
   </w:style>
   <w:style w:type="table" w:default="1" w:styleId="TableNormal">
@@ -4206,7 +4250,6 @@
     <w:name w:val="Hyperlink"/>
     <w:basedOn w:val="DefaultParagraphFont"/>
     <w:uiPriority w:val="99"/>
-    <w:semiHidden/>
     <w:unhideWhenUsed/>
     <w:rsid w:val="007E36D7"/>
     <w:rPr>

</xml_diff>

<commit_message>
changed title style in godTemplate
</commit_message>
<xml_diff>
--- a/design/articles/zeus.docx
+++ b/design/articles/zeus.docx
@@ -41,236 +41,176 @@
       <w:r>
         <w:t xml:space="preserve"> </w:t>
       </w:r>
-      <w:hyperlink r:id="rId4" w:history="1">
-        <w:r>
-          <w:rPr>
-            <w:rStyle w:val="Hyperlink"/>
-          </w:rPr>
-          <w:t>\\n</w:t>
-        </w:r>
-      </w:hyperlink>
-      <w:r>
-        <w:t xml:space="preserve"> \\n</w:t>
-      </w:r>
-    </w:p>
+    </w:p>
+    <w:p/>
     <w:p>
       <w:r>
         <w:t>Zeus is the child of Cronus and Rhea, the youngest of his siblings to be born, though sometimes reckoned the eldest as the others required disgorging from Cronus's stomach. In most traditions, he is married to Hera. Zeus was also infamous for his erotic escapades. These resulted in many divine and heroic offspring, including Athena, Apollo, Artemis, Hermes, Persephone, Dionysus, Perseus, Heracles, Helen of Troy, Minos, and the Muses.</w:t>
       </w:r>
+    </w:p>
+    <w:p/>
+    <w:p>
+      <w:r>
+        <w:t>The god's name in the nominative is Ζεύς (</w:t>
+      </w:r>
+      <w:proofErr w:type="spellStart"/>
+      <w:r>
+        <w:t>Zeús</w:t>
+      </w:r>
+      <w:proofErr w:type="spellEnd"/>
+      <w:r>
+        <w:t xml:space="preserve">). It is </w:t>
+      </w:r>
+      <w:bookmarkStart w:id="0" w:name="_GoBack"/>
+      <w:r>
+        <w:t xml:space="preserve">inflected </w:t>
+      </w:r>
+      <w:bookmarkEnd w:id="0"/>
+      <w:r>
+        <w:t xml:space="preserve">as follows: vocative: </w:t>
+      </w:r>
+      <w:proofErr w:type="spellStart"/>
+      <w:r>
+        <w:t>Ζεῦ</w:t>
+      </w:r>
+      <w:proofErr w:type="spellEnd"/>
+      <w:r>
+        <w:t xml:space="preserve"> (</w:t>
+      </w:r>
+      <w:proofErr w:type="spellStart"/>
+      <w:r>
+        <w:t>Zeû</w:t>
+      </w:r>
+      <w:proofErr w:type="spellEnd"/>
+      <w:r>
+        <w:t xml:space="preserve">); accusative: </w:t>
+      </w:r>
+      <w:proofErr w:type="spellStart"/>
+      <w:r>
+        <w:t>Δί</w:t>
+      </w:r>
+      <w:proofErr w:type="spellEnd"/>
+      <w:r>
+        <w:t>α (</w:t>
+      </w:r>
+      <w:proofErr w:type="spellStart"/>
+      <w:r>
+        <w:t>Día</w:t>
+      </w:r>
+      <w:proofErr w:type="spellEnd"/>
+      <w:r>
+        <w:t xml:space="preserve">); genitive: </w:t>
+      </w:r>
+      <w:proofErr w:type="spellStart"/>
+      <w:r>
+        <w:t>Διός</w:t>
+      </w:r>
+      <w:proofErr w:type="spellEnd"/>
+      <w:r>
+        <w:t xml:space="preserve"> (</w:t>
+      </w:r>
+      <w:proofErr w:type="spellStart"/>
+      <w:r>
+        <w:t>Diós</w:t>
+      </w:r>
+      <w:proofErr w:type="spellEnd"/>
+      <w:r>
+        <w:t>); dative: Διί (</w:t>
+      </w:r>
+      <w:proofErr w:type="spellStart"/>
+      <w:r>
+        <w:t>Dií</w:t>
+      </w:r>
+      <w:proofErr w:type="spellEnd"/>
+      <w:r>
+        <w:t xml:space="preserve">). Diogenes </w:t>
+      </w:r>
+      <w:proofErr w:type="spellStart"/>
+      <w:r>
+        <w:t>Laërtius</w:t>
+      </w:r>
+      <w:proofErr w:type="spellEnd"/>
+      <w:r>
+        <w:t xml:space="preserve"> quotes </w:t>
+      </w:r>
+      <w:proofErr w:type="spellStart"/>
+      <w:r>
+        <w:t>Pherecydes</w:t>
+      </w:r>
+      <w:proofErr w:type="spellEnd"/>
+      <w:r>
+        <w:t xml:space="preserve"> of Syros as spelling the name </w:t>
+      </w:r>
+      <w:proofErr w:type="spellStart"/>
+      <w:r>
+        <w:t>Ζάς</w:t>
+      </w:r>
+      <w:proofErr w:type="spellEnd"/>
+      <w:r>
+        <w:t>.</w:t>
+      </w:r>
+    </w:p>
+    <w:p/>
+    <w:p>
+      <w:r>
+        <w:t>Zeus is the Greek continuation of *</w:t>
+      </w:r>
+      <w:proofErr w:type="spellStart"/>
+      <w:r>
+        <w:t>Di̯ēus</w:t>
+      </w:r>
+      <w:proofErr w:type="spellEnd"/>
+      <w:r>
+        <w:t>, the name of the Proto-Indo-European god of the daytime sky, also called *</w:t>
+      </w:r>
+      <w:proofErr w:type="spellStart"/>
+      <w:r>
+        <w:t>Dyeus</w:t>
+      </w:r>
+      <w:proofErr w:type="spellEnd"/>
+      <w:r>
+        <w:t xml:space="preserve"> ph2tēr ("Sky Father"). The god is known under this name in the Rigveda (Vedic Sanskrit Dyaus/Dyaus Pita), Latin (compare Jupiter, from Iuppiter, deriving from the Proto-Indo-European vocative *dyeu-ph2tēr), deriving from the root *</w:t>
+      </w:r>
+      <w:proofErr w:type="spellStart"/>
+      <w:r>
+        <w:t>dyeu</w:t>
+      </w:r>
+      <w:proofErr w:type="spellEnd"/>
+      <w:r>
+        <w:t>- ("to shine", and in its many derivatives, "sky, heaven, god"). Zeus is the only deity in the Olympic pantheon whose name has such a transparent Indo-European etymology.</w:t>
+      </w:r>
       <w:r>
         <w:t xml:space="preserve"> </w:t>
       </w:r>
-      <w:hyperlink r:id="rId5" w:history="1">
-        <w:r>
-          <w:rPr>
-            <w:rStyle w:val="Hyperlink"/>
-          </w:rPr>
-          <w:t>\\n</w:t>
-        </w:r>
-      </w:hyperlink>
+    </w:p>
+    <w:p/>
+    <w:p>
+      <w:r>
+        <w:t xml:space="preserve">Diodorus </w:t>
+      </w:r>
+      <w:proofErr w:type="spellStart"/>
+      <w:r>
+        <w:t>Siculus</w:t>
+      </w:r>
+      <w:proofErr w:type="spellEnd"/>
+      <w:r>
+        <w:t xml:space="preserve"> wrote that Zeus was also called Zen, because the humans believed that he was the cause of life (</w:t>
+      </w:r>
+      <w:proofErr w:type="spellStart"/>
+      <w:proofErr w:type="gramStart"/>
+      <w:r>
+        <w:t>zen</w:t>
+      </w:r>
+      <w:proofErr w:type="spellEnd"/>
+      <w:proofErr w:type="gramEnd"/>
+      <w:r>
+        <w:t>). While Lactantius wrote that he was called Zeus and Zen, not because he is the giver of life, but because he was the first who lived of the children of Cronus.</w:t>
+      </w:r>
       <w:r>
         <w:t xml:space="preserve"> </w:t>
       </w:r>
-      <w:r>
-        <w:t>\\n</w:t>
-      </w:r>
-    </w:p>
-    <w:p>
-      <w:r>
-        <w:t>The god's name in the nominative is Ζεύς (</w:t>
-      </w:r>
-      <w:proofErr w:type="spellStart"/>
-      <w:r>
-        <w:t>Zeús</w:t>
-      </w:r>
-      <w:proofErr w:type="spellEnd"/>
-      <w:r>
-        <w:t xml:space="preserve">). It is inflected as follows: vocative: </w:t>
-      </w:r>
-      <w:proofErr w:type="spellStart"/>
-      <w:r>
-        <w:t>Ζεῦ</w:t>
-      </w:r>
-      <w:proofErr w:type="spellEnd"/>
-      <w:r>
-        <w:t xml:space="preserve"> (</w:t>
-      </w:r>
-      <w:proofErr w:type="spellStart"/>
-      <w:r>
-        <w:t>Zeû</w:t>
-      </w:r>
-      <w:proofErr w:type="spellEnd"/>
-      <w:r>
-        <w:t xml:space="preserve">); accusative: </w:t>
-      </w:r>
-      <w:proofErr w:type="spellStart"/>
-      <w:r>
-        <w:t>Δί</w:t>
-      </w:r>
-      <w:proofErr w:type="spellEnd"/>
-      <w:r>
-        <w:t>α (</w:t>
-      </w:r>
-      <w:proofErr w:type="spellStart"/>
-      <w:r>
-        <w:t>Día</w:t>
-      </w:r>
-      <w:proofErr w:type="spellEnd"/>
-      <w:r>
-        <w:t xml:space="preserve">); genitive: </w:t>
-      </w:r>
-      <w:proofErr w:type="spellStart"/>
-      <w:r>
-        <w:t>Διός</w:t>
-      </w:r>
-      <w:proofErr w:type="spellEnd"/>
-      <w:r>
-        <w:t xml:space="preserve"> (</w:t>
-      </w:r>
-      <w:proofErr w:type="spellStart"/>
-      <w:r>
-        <w:t>Diós</w:t>
-      </w:r>
-      <w:proofErr w:type="spellEnd"/>
-      <w:r>
-        <w:t>); dative: Διί (</w:t>
-      </w:r>
-      <w:proofErr w:type="spellStart"/>
-      <w:r>
-        <w:t>Dií</w:t>
-      </w:r>
-      <w:proofErr w:type="spellEnd"/>
-      <w:r>
-        <w:t xml:space="preserve">). Diogenes </w:t>
-      </w:r>
-      <w:proofErr w:type="spellStart"/>
-      <w:r>
-        <w:t>Laërtius</w:t>
-      </w:r>
-      <w:proofErr w:type="spellEnd"/>
-      <w:r>
-        <w:t xml:space="preserve"> quotes </w:t>
-      </w:r>
-      <w:proofErr w:type="spellStart"/>
-      <w:r>
-        <w:t>Pherecydes</w:t>
-      </w:r>
-      <w:proofErr w:type="spellEnd"/>
-      <w:r>
-        <w:t xml:space="preserve"> of Syros as spelling the name </w:t>
-      </w:r>
-      <w:proofErr w:type="spellStart"/>
-      <w:r>
-        <w:t>Ζάς</w:t>
-      </w:r>
-      <w:proofErr w:type="spellEnd"/>
-      <w:r>
-        <w:t>.</w:t>
-      </w:r>
-      <w:r>
-        <w:t xml:space="preserve"> </w:t>
-      </w:r>
-      <w:hyperlink r:id="rId6" w:history="1">
-        <w:r>
-          <w:rPr>
-            <w:rStyle w:val="Hyperlink"/>
-          </w:rPr>
-          <w:t>\\n</w:t>
-        </w:r>
-      </w:hyperlink>
-      <w:r>
-        <w:t xml:space="preserve"> </w:t>
-      </w:r>
-      <w:r>
-        <w:t>\\n</w:t>
-      </w:r>
-    </w:p>
-    <w:p>
-      <w:r>
-        <w:t>Zeus is the Greek continuation of *</w:t>
-      </w:r>
-      <w:proofErr w:type="spellStart"/>
-      <w:r>
-        <w:t>Di̯ēus</w:t>
-      </w:r>
-      <w:proofErr w:type="spellEnd"/>
-      <w:r>
-        <w:t>, the name of the Proto-Indo-European god of the daytime sky, also called *</w:t>
-      </w:r>
-      <w:proofErr w:type="spellStart"/>
-      <w:r>
-        <w:t>Dyeus</w:t>
-      </w:r>
-      <w:proofErr w:type="spellEnd"/>
-      <w:r>
-        <w:t xml:space="preserve"> ph2tēr ("Sky Father"). The god is known under this name in the Rigveda (Vedic Sanskrit Dyaus/Dyaus Pita), Latin (compare Jupiter, from Iuppiter, deriving from the Proto-Indo-European vocative *dyeu-ph2tēr), deriving from the root *</w:t>
-      </w:r>
-      <w:proofErr w:type="spellStart"/>
-      <w:r>
-        <w:t>dyeu</w:t>
-      </w:r>
-      <w:proofErr w:type="spellEnd"/>
-      <w:r>
-        <w:t>- ("to shine", and in its many derivatives, "sky, heaven, god"). Zeus is the only deity in the Olympic pantheon whose name has such a transparent Indo-European etymology.</w:t>
-      </w:r>
-      <w:r>
-        <w:t xml:space="preserve"> </w:t>
-      </w:r>
-      <w:hyperlink r:id="rId7" w:history="1">
-        <w:r>
-          <w:rPr>
-            <w:rStyle w:val="Hyperlink"/>
-          </w:rPr>
-          <w:t>\\n</w:t>
-        </w:r>
-      </w:hyperlink>
-      <w:r>
-        <w:t xml:space="preserve"> </w:t>
-      </w:r>
-      <w:r>
-        <w:t>\\n</w:t>
-      </w:r>
-    </w:p>
-    <w:p>
-      <w:r>
-        <w:t xml:space="preserve">Diodorus </w:t>
-      </w:r>
-      <w:proofErr w:type="spellStart"/>
-      <w:r>
-        <w:t>Siculus</w:t>
-      </w:r>
-      <w:proofErr w:type="spellEnd"/>
-      <w:r>
-        <w:t xml:space="preserve"> wrote that Zeus was also called Zen, because the humans believed that he was the cause of life (</w:t>
-      </w:r>
-      <w:proofErr w:type="spellStart"/>
-      <w:proofErr w:type="gramStart"/>
-      <w:r>
-        <w:t>zen</w:t>
-      </w:r>
-      <w:proofErr w:type="spellEnd"/>
-      <w:proofErr w:type="gramEnd"/>
-      <w:r>
-        <w:t>). While Lactantius wrote that he was called Zeus and Zen, not because he is the giver of life, but because he was the first who lived of the children of Cronus.</w:t>
-      </w:r>
-      <w:r>
-        <w:t xml:space="preserve"> </w:t>
-      </w:r>
-      <w:hyperlink r:id="rId8" w:history="1">
-        <w:r>
-          <w:rPr>
-            <w:rStyle w:val="Hyperlink"/>
-          </w:rPr>
-          <w:t>\\n</w:t>
-        </w:r>
-      </w:hyperlink>
-      <w:r>
-        <w:t xml:space="preserve"> </w:t>
-      </w:r>
-      <w:r>
-        <w:t>\\n</w:t>
-      </w:r>
-    </w:p>
+    </w:p>
+    <w:p/>
     <w:p>
       <w:r>
         <w:t>Even the gods who are not his natural children address him as Father, and all the god</w:t>
@@ -287,8 +227,6 @@
       <w:r>
         <w:t xml:space="preserve"> Zeus' symbols are the thunderbolt, eagle, bull, and oak. In addition to his Indo-European inheritance, the classical "cloud-gatherer". </w:t>
       </w:r>
-      <w:bookmarkStart w:id="0" w:name="_GoBack"/>
-      <w:bookmarkEnd w:id="0"/>
     </w:p>
     <w:p/>
     <w:p>
@@ -319,6 +257,7 @@
           <w:color w:val="222222"/>
           <w:shd w:val="clear" w:color="auto" w:fill="FEFAF1"/>
         </w:rPr>
+        <w:lastRenderedPageBreak/>
         <w:t>Zeus was born of Titans Cronus and Rhea. Cronus was notorious for being a very jealous and greedy deity. Fearing that one of his children would take the throne away from him, Cronus devoured every child Rhea gave birth to.</w:t>
       </w:r>
     </w:p>
@@ -531,6 +470,15 @@
           <w:shd w:val="clear" w:color="auto" w:fill="FEFAF1"/>
         </w:rPr>
       </w:pPr>
+    </w:p>
+    <w:p>
+      <w:pPr>
+        <w:rPr>
+          <w:rFonts w:ascii="Helvetica" w:hAnsi="Helvetica" w:cs="Helvetica"/>
+          <w:color w:val="222222"/>
+          <w:shd w:val="clear" w:color="auto" w:fill="FEFAF1"/>
+        </w:rPr>
+      </w:pPr>
       <w:r>
         <w:rPr>
           <w:rFonts w:ascii="Helvetica" w:hAnsi="Helvetica" w:cs="Helvetica"/>
@@ -555,6 +503,15 @@
         </w:rPr>
         <w:t>After overthrowing his father Cronus, Zeus was confronted by the giants and also the monster Typhon, both of which he successfully defeated. The time had come for the kingdom of the world to be in the hands of Zeus and his siblings!</w:t>
       </w:r>
+    </w:p>
+    <w:p>
+      <w:pPr>
+        <w:rPr>
+          <w:rFonts w:ascii="Helvetica" w:hAnsi="Helvetica" w:cs="Helvetica"/>
+          <w:color w:val="222222"/>
+          <w:shd w:val="clear" w:color="auto" w:fill="FEFAF1"/>
+        </w:rPr>
+      </w:pPr>
     </w:p>
     <w:p>
       <w:pPr>
@@ -738,7 +695,23 @@
           <w:color w:val="222222"/>
           <w:shd w:val="clear" w:color="auto" w:fill="FEFAF1"/>
         </w:rPr>
-        <w:t xml:space="preserve"> in the Judean Temple in Jerusalem.[136] Hellenizing Jews referred to this statue as Baal </w:t>
+        <w:t xml:space="preserve"> in the Judean Temple in Jerusalem</w:t>
+      </w:r>
+      <w:r>
+        <w:rPr>
+          <w:rFonts w:ascii="Helvetica" w:hAnsi="Helvetica" w:cs="Helvetica"/>
+          <w:color w:val="222222"/>
+          <w:shd w:val="clear" w:color="auto" w:fill="FEFAF1"/>
+        </w:rPr>
+        <w:t xml:space="preserve">. </w:t>
+      </w:r>
+      <w:r>
+        <w:rPr>
+          <w:rFonts w:ascii="Helvetica" w:hAnsi="Helvetica" w:cs="Helvetica"/>
+          <w:color w:val="222222"/>
+          <w:shd w:val="clear" w:color="auto" w:fill="FEFAF1"/>
+        </w:rPr>
+        <w:t xml:space="preserve">Hellenizing Jews referred to this statue as Baal </w:t>
       </w:r>
       <w:proofErr w:type="spellStart"/>
       <w:r>
@@ -756,7 +729,32 @@
           <w:color w:val="222222"/>
           <w:shd w:val="clear" w:color="auto" w:fill="FEFAF1"/>
         </w:rPr>
-        <w:t xml:space="preserve"> (in English, Lord of Heaven).[137] Zeus is also identified with the Hindu deity </w:t>
+        <w:t xml:space="preserve"> (in</w:t>
+      </w:r>
+      <w:r>
+        <w:rPr>
+          <w:rFonts w:ascii="Helvetica" w:hAnsi="Helvetica" w:cs="Helvetica"/>
+          <w:color w:val="222222"/>
+          <w:shd w:val="clear" w:color="auto" w:fill="FEFAF1"/>
+        </w:rPr>
+        <w:t xml:space="preserve"> English, Lord of Heaven). </w:t>
+      </w:r>
+      <w:r>
+        <w:rPr>
+          <w:rFonts w:ascii="Helvetica" w:hAnsi="Helvetica" w:cs="Helvetica"/>
+          <w:color w:val="222222"/>
+          <w:shd w:val="clear" w:color="auto" w:fill="FEFAF1"/>
+        </w:rPr>
+        <w:t xml:space="preserve">Zeus is also identified </w:t>
+      </w:r>
+      <w:r>
+        <w:rPr>
+          <w:rFonts w:ascii="Helvetica" w:hAnsi="Helvetica" w:cs="Helvetica"/>
+          <w:color w:val="222222"/>
+          <w:shd w:val="clear" w:color="auto" w:fill="FEFAF1"/>
+        </w:rPr>
+        <w:lastRenderedPageBreak/>
+        <w:t xml:space="preserve">with the Hindu deity </w:t>
       </w:r>
       <w:proofErr w:type="spellStart"/>
       <w:r>
@@ -785,6 +783,15 @@
           <w:shd w:val="clear" w:color="auto" w:fill="FEFAF1"/>
         </w:rPr>
       </w:pPr>
+    </w:p>
+    <w:p>
+      <w:pPr>
+        <w:rPr>
+          <w:rFonts w:ascii="Helvetica" w:hAnsi="Helvetica" w:cs="Helvetica"/>
+          <w:color w:val="222222"/>
+          <w:shd w:val="clear" w:color="auto" w:fill="FEFAF1"/>
+        </w:rPr>
+      </w:pPr>
       <w:r>
         <w:rPr>
           <w:rFonts w:ascii="Helvetica" w:hAnsi="Helvetica" w:cs="Helvetica"/>
@@ -838,22 +845,22 @@
           <w:shd w:val="clear" w:color="auto" w:fill="FEFAF1"/>
         </w:rPr>
       </w:pPr>
-      <w:r>
-        <w:rPr>
-          <w:rFonts w:ascii="Helvetica" w:hAnsi="Helvetica" w:cs="Helvetica"/>
-          <w:color w:val="222222"/>
-          <w:shd w:val="clear" w:color="auto" w:fill="FEFAF1"/>
-        </w:rPr>
-        <w:t xml:space="preserve">Prometheus, however, did – first by stealing the divine fire and giving it to the mortals, and then by keeping away from Zeus the identity of a mortal woman whose future son was prophesized to become greater than his father. Zeus chained Prometheus to a rock and tormented him for ages, but Prometheus stubbornly refused to reveal to him the secret. In the end, for reasons we don’t know (because a large part of the play where this story is told is lost), the Titan did tell Zeus that the woman in question is Thetis, so the god stopped pursuing her and gave her to </w:t>
-      </w:r>
-      <w:r>
-        <w:rPr>
-          <w:rFonts w:ascii="Helvetica" w:hAnsi="Helvetica" w:cs="Helvetica"/>
-          <w:color w:val="222222"/>
-          <w:shd w:val="clear" w:color="auto" w:fill="FEFAF1"/>
-        </w:rPr>
-        <w:lastRenderedPageBreak/>
-        <w:t>Peleus. The son born out of this marriage became a celebrated Greek hero - in fact, possibly the greatest among them all: Achilles.</w:t>
+    </w:p>
+    <w:p>
+      <w:pPr>
+        <w:rPr>
+          <w:rFonts w:ascii="Helvetica" w:hAnsi="Helvetica" w:cs="Helvetica"/>
+          <w:color w:val="222222"/>
+          <w:shd w:val="clear" w:color="auto" w:fill="FEFAF1"/>
+        </w:rPr>
+      </w:pPr>
+      <w:r>
+        <w:rPr>
+          <w:rFonts w:ascii="Helvetica" w:hAnsi="Helvetica" w:cs="Helvetica"/>
+          <w:color w:val="222222"/>
+          <w:shd w:val="clear" w:color="auto" w:fill="FEFAF1"/>
+        </w:rPr>
+        <w:t>Prometheus, however, did – first by stealing the divine fire and giving it to the mortals, and then by keeping away from Zeus the identity of a mortal woman whose future son was prophesized to become greater than his father. Zeus chained Prometheus to a rock and tormented him for ages, but Prometheus stubbornly refused to reveal to him the secret. In the end, for reasons we don’t know (because a large part of the play where this story is told is lost), the Titan did tell Zeus that the woman in question is Thetis, so the god stopped pursuing her and gave her to Peleus. The son born out of this marriage became a celebrated Greek hero - in fact, possibly the greatest among them all: Achilles.</w:t>
       </w:r>
     </w:p>
     <w:p>
@@ -928,6 +935,17 @@
         </w:rPr>
         <w:t>Panhellenic cults</w:t>
       </w:r>
+      <w:r>
+        <w:rPr>
+          <w:rFonts w:ascii="Arial" w:eastAsia="Times New Roman" w:hAnsi="Arial" w:cs="Arial"/>
+          <w:b/>
+          <w:bCs/>
+          <w:color w:val="000000"/>
+          <w:sz w:val="29"/>
+          <w:szCs w:val="29"/>
+        </w:rPr>
+        <w:t>:</w:t>
+      </w:r>
     </w:p>
     <w:p>
       <w:pPr>
@@ -971,6 +989,15 @@
         </w:rPr>
         <w:t>Outside of the major inter-polis sanctuaries, there were no modes of worshipping Zeus precisely shared across the Greek world. Most of the titles listed below, for instance, could be found at any number of Greek temples from Asia Minor to Sicily. Certain modes of ritual were held in common as well: sacrificing a white animal over a raised altar, for instance.</w:t>
       </w:r>
+    </w:p>
+    <w:p>
+      <w:pPr>
+        <w:rPr>
+          <w:rFonts w:ascii="Helvetica" w:hAnsi="Helvetica" w:cs="Helvetica"/>
+          <w:color w:val="222222"/>
+          <w:shd w:val="clear" w:color="auto" w:fill="FEFAF1"/>
+        </w:rPr>
+      </w:pPr>
     </w:p>
     <w:p>
       <w:pPr>
@@ -1021,550 +1048,9 @@
         <w:t>Velchanos</w:t>
       </w:r>
       <w:proofErr w:type="spellEnd"/>
-    </w:p>
-    <w:p>
-      <w:pPr>
-        <w:rPr>
-          <w:rFonts w:ascii="Helvetica" w:hAnsi="Helvetica" w:cs="Helvetica"/>
-          <w:color w:val="222222"/>
-          <w:shd w:val="clear" w:color="auto" w:fill="FEFAF1"/>
-        </w:rPr>
-      </w:pPr>
-      <w:r>
-        <w:rPr>
-          <w:rFonts w:ascii="Helvetica" w:hAnsi="Helvetica" w:cs="Helvetica"/>
-          <w:color w:val="222222"/>
-          <w:shd w:val="clear" w:color="auto" w:fill="FEFAF1"/>
-        </w:rPr>
-        <w:t>With one exception, Greeks were unanimous in recognizing the birthplace of Zeus as Crete. Minoan culture contributed many essentials of ancient Greek religion: "by a hundred channels the old civilization emptied itself into the new", Will Durant observed</w:t>
-      </w:r>
-      <w:proofErr w:type="gramStart"/>
-      <w:r>
-        <w:rPr>
-          <w:rFonts w:ascii="Helvetica" w:hAnsi="Helvetica" w:cs="Helvetica"/>
-          <w:color w:val="222222"/>
-          <w:shd w:val="clear" w:color="auto" w:fill="FEFAF1"/>
-        </w:rPr>
-        <w:t>,[</w:t>
-      </w:r>
-      <w:proofErr w:type="gramEnd"/>
-      <w:r>
-        <w:rPr>
-          <w:rFonts w:ascii="Helvetica" w:hAnsi="Helvetica" w:cs="Helvetica"/>
-          <w:color w:val="222222"/>
-          <w:shd w:val="clear" w:color="auto" w:fill="FEFAF1"/>
-        </w:rPr>
-        <w:t xml:space="preserve">116] and Cretan Zeus retained his youthful Minoan features. The local child of the Great Mother, "a small and inferior deity who took the roles of son and consort",[117] whose Minoan name the Greeks Hellenized as </w:t>
-      </w:r>
-      <w:proofErr w:type="spellStart"/>
-      <w:r>
-        <w:rPr>
-          <w:rFonts w:ascii="Helvetica" w:hAnsi="Helvetica" w:cs="Helvetica"/>
-          <w:color w:val="222222"/>
-          <w:shd w:val="clear" w:color="auto" w:fill="FEFAF1"/>
-        </w:rPr>
-        <w:t>Velchanos</w:t>
-      </w:r>
-      <w:proofErr w:type="spellEnd"/>
-      <w:r>
-        <w:rPr>
-          <w:rFonts w:ascii="Helvetica" w:hAnsi="Helvetica" w:cs="Helvetica"/>
-          <w:color w:val="222222"/>
-          <w:shd w:val="clear" w:color="auto" w:fill="FEFAF1"/>
-        </w:rPr>
-        <w:t xml:space="preserve">, was in time assumed as an epithet by Zeus, as transpired at many other sites, and he came to be venerated in Crete as Zeus </w:t>
-      </w:r>
-      <w:proofErr w:type="spellStart"/>
-      <w:r>
-        <w:rPr>
-          <w:rFonts w:ascii="Helvetica" w:hAnsi="Helvetica" w:cs="Helvetica"/>
-          <w:color w:val="222222"/>
-          <w:shd w:val="clear" w:color="auto" w:fill="FEFAF1"/>
-        </w:rPr>
-        <w:t>Velchanos</w:t>
-      </w:r>
-      <w:proofErr w:type="spellEnd"/>
-      <w:r>
-        <w:rPr>
-          <w:rFonts w:ascii="Helvetica" w:hAnsi="Helvetica" w:cs="Helvetica"/>
-          <w:color w:val="222222"/>
-          <w:shd w:val="clear" w:color="auto" w:fill="FEFAF1"/>
-        </w:rPr>
-        <w:t xml:space="preserve"> ("boy-Zeus"), often simply the </w:t>
-      </w:r>
-      <w:proofErr w:type="spellStart"/>
-      <w:r>
-        <w:rPr>
-          <w:rFonts w:ascii="Helvetica" w:hAnsi="Helvetica" w:cs="Helvetica"/>
-          <w:color w:val="222222"/>
-          <w:shd w:val="clear" w:color="auto" w:fill="FEFAF1"/>
-        </w:rPr>
-        <w:t>Kouros</w:t>
-      </w:r>
-      <w:proofErr w:type="spellEnd"/>
-      <w:r>
-        <w:rPr>
-          <w:rFonts w:ascii="Helvetica" w:hAnsi="Helvetica" w:cs="Helvetica"/>
-          <w:color w:val="222222"/>
-          <w:shd w:val="clear" w:color="auto" w:fill="FEFAF1"/>
-        </w:rPr>
-        <w:t>.</w:t>
-      </w:r>
-    </w:p>
-    <w:p>
-      <w:pPr>
-        <w:rPr>
-          <w:rFonts w:ascii="Helvetica" w:hAnsi="Helvetica" w:cs="Helvetica"/>
-          <w:color w:val="222222"/>
-          <w:shd w:val="clear" w:color="auto" w:fill="FEFAF1"/>
-        </w:rPr>
-      </w:pPr>
-    </w:p>
-    <w:p>
-      <w:pPr>
-        <w:rPr>
-          <w:rFonts w:ascii="Helvetica" w:hAnsi="Helvetica" w:cs="Helvetica"/>
-          <w:color w:val="222222"/>
-          <w:shd w:val="clear" w:color="auto" w:fill="FEFAF1"/>
-        </w:rPr>
-      </w:pPr>
-      <w:r>
-        <w:rPr>
-          <w:rFonts w:ascii="Helvetica" w:hAnsi="Helvetica" w:cs="Helvetica"/>
-          <w:color w:val="222222"/>
-          <w:shd w:val="clear" w:color="auto" w:fill="FEFAF1"/>
-        </w:rPr>
-        <w:t xml:space="preserve">In Crete, Zeus was worshipped at a number of caves at Knossos, Ida and </w:t>
-      </w:r>
-      <w:proofErr w:type="spellStart"/>
-      <w:r>
-        <w:rPr>
-          <w:rFonts w:ascii="Helvetica" w:hAnsi="Helvetica" w:cs="Helvetica"/>
-          <w:color w:val="222222"/>
-          <w:shd w:val="clear" w:color="auto" w:fill="FEFAF1"/>
-        </w:rPr>
-        <w:t>Palaikastro</w:t>
-      </w:r>
-      <w:proofErr w:type="spellEnd"/>
-      <w:r>
-        <w:rPr>
-          <w:rFonts w:ascii="Helvetica" w:hAnsi="Helvetica" w:cs="Helvetica"/>
-          <w:color w:val="222222"/>
-          <w:shd w:val="clear" w:color="auto" w:fill="FEFAF1"/>
-        </w:rPr>
-        <w:t xml:space="preserve">. In the Hellenistic period a small sanctuary dedicated to Zeus </w:t>
-      </w:r>
-      <w:proofErr w:type="spellStart"/>
-      <w:r>
-        <w:rPr>
-          <w:rFonts w:ascii="Helvetica" w:hAnsi="Helvetica" w:cs="Helvetica"/>
-          <w:color w:val="222222"/>
-          <w:shd w:val="clear" w:color="auto" w:fill="FEFAF1"/>
-        </w:rPr>
-        <w:t>Velchanos</w:t>
-      </w:r>
-      <w:proofErr w:type="spellEnd"/>
-      <w:r>
-        <w:rPr>
-          <w:rFonts w:ascii="Helvetica" w:hAnsi="Helvetica" w:cs="Helvetica"/>
-          <w:color w:val="222222"/>
-          <w:shd w:val="clear" w:color="auto" w:fill="FEFAF1"/>
-        </w:rPr>
-        <w:t xml:space="preserve"> was founded at the </w:t>
-      </w:r>
-      <w:proofErr w:type="spellStart"/>
-      <w:r>
-        <w:rPr>
-          <w:rFonts w:ascii="Helvetica" w:hAnsi="Helvetica" w:cs="Helvetica"/>
-          <w:color w:val="222222"/>
-          <w:shd w:val="clear" w:color="auto" w:fill="FEFAF1"/>
-        </w:rPr>
-        <w:t>Hagia</w:t>
-      </w:r>
-      <w:proofErr w:type="spellEnd"/>
-      <w:r>
-        <w:rPr>
-          <w:rFonts w:ascii="Helvetica" w:hAnsi="Helvetica" w:cs="Helvetica"/>
-          <w:color w:val="222222"/>
-          <w:shd w:val="clear" w:color="auto" w:fill="FEFAF1"/>
-        </w:rPr>
-        <w:t xml:space="preserve"> </w:t>
-      </w:r>
-      <w:proofErr w:type="spellStart"/>
-      <w:r>
-        <w:rPr>
-          <w:rFonts w:ascii="Helvetica" w:hAnsi="Helvetica" w:cs="Helvetica"/>
-          <w:color w:val="222222"/>
-          <w:shd w:val="clear" w:color="auto" w:fill="FEFAF1"/>
-        </w:rPr>
-        <w:t>Triada</w:t>
-      </w:r>
-      <w:proofErr w:type="spellEnd"/>
-      <w:r>
-        <w:rPr>
-          <w:rFonts w:ascii="Helvetica" w:hAnsi="Helvetica" w:cs="Helvetica"/>
-          <w:color w:val="222222"/>
-          <w:shd w:val="clear" w:color="auto" w:fill="FEFAF1"/>
-        </w:rPr>
-        <w:t xml:space="preserve"> site of a long-ruined Minoan palace. Broadly contemporary coins from Phaistos show the form under which he was worshiped: a youth sits among the branches of a tree, with a cockerel on his knees</w:t>
-      </w:r>
-      <w:proofErr w:type="gramStart"/>
-      <w:r>
-        <w:rPr>
-          <w:rFonts w:ascii="Helvetica" w:hAnsi="Helvetica" w:cs="Helvetica"/>
-          <w:color w:val="222222"/>
-          <w:shd w:val="clear" w:color="auto" w:fill="FEFAF1"/>
-        </w:rPr>
-        <w:t>.[</w:t>
-      </w:r>
-      <w:proofErr w:type="gramEnd"/>
-      <w:r>
-        <w:rPr>
-          <w:rFonts w:ascii="Helvetica" w:hAnsi="Helvetica" w:cs="Helvetica"/>
-          <w:color w:val="222222"/>
-          <w:shd w:val="clear" w:color="auto" w:fill="FEFAF1"/>
-        </w:rPr>
-        <w:t xml:space="preserve">118] On other Cretan coins </w:t>
-      </w:r>
-      <w:proofErr w:type="spellStart"/>
-      <w:r>
-        <w:rPr>
-          <w:rFonts w:ascii="Helvetica" w:hAnsi="Helvetica" w:cs="Helvetica"/>
-          <w:color w:val="222222"/>
-          <w:shd w:val="clear" w:color="auto" w:fill="FEFAF1"/>
-        </w:rPr>
-        <w:t>Velchanos</w:t>
-      </w:r>
-      <w:proofErr w:type="spellEnd"/>
-      <w:r>
-        <w:rPr>
-          <w:rFonts w:ascii="Helvetica" w:hAnsi="Helvetica" w:cs="Helvetica"/>
-          <w:color w:val="222222"/>
-          <w:shd w:val="clear" w:color="auto" w:fill="FEFAF1"/>
-        </w:rPr>
-        <w:t xml:space="preserve"> is represented as an eagle and in association with a goddess celebrating a mystic marriage.[119] Inscriptions at Gortyn and </w:t>
-      </w:r>
-      <w:proofErr w:type="spellStart"/>
-      <w:r>
-        <w:rPr>
-          <w:rFonts w:ascii="Helvetica" w:hAnsi="Helvetica" w:cs="Helvetica"/>
-          <w:color w:val="222222"/>
-          <w:shd w:val="clear" w:color="auto" w:fill="FEFAF1"/>
-        </w:rPr>
-        <w:t>Lyttos</w:t>
-      </w:r>
-      <w:proofErr w:type="spellEnd"/>
-      <w:r>
-        <w:rPr>
-          <w:rFonts w:ascii="Helvetica" w:hAnsi="Helvetica" w:cs="Helvetica"/>
-          <w:color w:val="222222"/>
-          <w:shd w:val="clear" w:color="auto" w:fill="FEFAF1"/>
-        </w:rPr>
-        <w:t xml:space="preserve"> record a </w:t>
-      </w:r>
-      <w:proofErr w:type="spellStart"/>
-      <w:r>
-        <w:rPr>
-          <w:rFonts w:ascii="Helvetica" w:hAnsi="Helvetica" w:cs="Helvetica"/>
-          <w:color w:val="222222"/>
-          <w:shd w:val="clear" w:color="auto" w:fill="FEFAF1"/>
-        </w:rPr>
-        <w:t>Velchania</w:t>
-      </w:r>
-      <w:proofErr w:type="spellEnd"/>
-      <w:r>
-        <w:rPr>
-          <w:rFonts w:ascii="Helvetica" w:hAnsi="Helvetica" w:cs="Helvetica"/>
-          <w:color w:val="222222"/>
-          <w:shd w:val="clear" w:color="auto" w:fill="FEFAF1"/>
-        </w:rPr>
-        <w:t xml:space="preserve"> festival, showing that </w:t>
-      </w:r>
-      <w:proofErr w:type="spellStart"/>
-      <w:r>
-        <w:rPr>
-          <w:rFonts w:ascii="Helvetica" w:hAnsi="Helvetica" w:cs="Helvetica"/>
-          <w:color w:val="222222"/>
-          <w:shd w:val="clear" w:color="auto" w:fill="FEFAF1"/>
-        </w:rPr>
-        <w:t>Velchanios</w:t>
-      </w:r>
-      <w:proofErr w:type="spellEnd"/>
-      <w:r>
-        <w:rPr>
-          <w:rFonts w:ascii="Helvetica" w:hAnsi="Helvetica" w:cs="Helvetica"/>
-          <w:color w:val="222222"/>
-          <w:shd w:val="clear" w:color="auto" w:fill="FEFAF1"/>
-        </w:rPr>
-        <w:t xml:space="preserve"> was still widely venerated in Hellenistic Crete.[120]</w:t>
-      </w:r>
-    </w:p>
-    <w:p>
-      <w:pPr>
-        <w:rPr>
-          <w:rFonts w:ascii="Helvetica" w:hAnsi="Helvetica" w:cs="Helvetica"/>
-          <w:color w:val="222222"/>
-          <w:shd w:val="clear" w:color="auto" w:fill="FEFAF1"/>
-        </w:rPr>
-      </w:pPr>
-    </w:p>
-    <w:p>
-      <w:pPr>
-        <w:rPr>
-          <w:rFonts w:ascii="Helvetica" w:hAnsi="Helvetica" w:cs="Helvetica"/>
-          <w:color w:val="222222"/>
-          <w:shd w:val="clear" w:color="auto" w:fill="FEFAF1"/>
-        </w:rPr>
-      </w:pPr>
-      <w:r>
-        <w:rPr>
-          <w:rFonts w:ascii="Helvetica" w:hAnsi="Helvetica" w:cs="Helvetica"/>
-          <w:color w:val="222222"/>
-          <w:shd w:val="clear" w:color="auto" w:fill="FEFAF1"/>
-        </w:rPr>
-        <w:t xml:space="preserve">The stories of Minos and </w:t>
-      </w:r>
-      <w:proofErr w:type="spellStart"/>
-      <w:r>
-        <w:rPr>
-          <w:rFonts w:ascii="Helvetica" w:hAnsi="Helvetica" w:cs="Helvetica"/>
-          <w:color w:val="222222"/>
-          <w:shd w:val="clear" w:color="auto" w:fill="FEFAF1"/>
-        </w:rPr>
-        <w:t>Epimenides</w:t>
-      </w:r>
-      <w:proofErr w:type="spellEnd"/>
-      <w:r>
-        <w:rPr>
-          <w:rFonts w:ascii="Helvetica" w:hAnsi="Helvetica" w:cs="Helvetica"/>
-          <w:color w:val="222222"/>
-          <w:shd w:val="clear" w:color="auto" w:fill="FEFAF1"/>
-        </w:rPr>
-        <w:t xml:space="preserve"> suggest that these caves were once used for incubatory divination by kings and priests. The dramatic setting of Plato's Laws is along the pilgrimage-route to one such site, emphasizing archaic Cretan knowledge. On Crete, Zeus was represented in art as a long-haired youth rather than a mature adult and hymned as ho </w:t>
-      </w:r>
-      <w:proofErr w:type="spellStart"/>
-      <w:r>
-        <w:rPr>
-          <w:rFonts w:ascii="Helvetica" w:hAnsi="Helvetica" w:cs="Helvetica"/>
-          <w:color w:val="222222"/>
-          <w:shd w:val="clear" w:color="auto" w:fill="FEFAF1"/>
-        </w:rPr>
-        <w:t>megas</w:t>
-      </w:r>
-      <w:proofErr w:type="spellEnd"/>
-      <w:r>
-        <w:rPr>
-          <w:rFonts w:ascii="Helvetica" w:hAnsi="Helvetica" w:cs="Helvetica"/>
-          <w:color w:val="222222"/>
-          <w:shd w:val="clear" w:color="auto" w:fill="FEFAF1"/>
-        </w:rPr>
-        <w:t xml:space="preserve"> </w:t>
-      </w:r>
-      <w:proofErr w:type="spellStart"/>
-      <w:r>
-        <w:rPr>
-          <w:rFonts w:ascii="Helvetica" w:hAnsi="Helvetica" w:cs="Helvetica"/>
-          <w:color w:val="222222"/>
-          <w:shd w:val="clear" w:color="auto" w:fill="FEFAF1"/>
-        </w:rPr>
-        <w:lastRenderedPageBreak/>
-        <w:t>kouros</w:t>
-      </w:r>
-      <w:proofErr w:type="spellEnd"/>
-      <w:r>
-        <w:rPr>
-          <w:rFonts w:ascii="Helvetica" w:hAnsi="Helvetica" w:cs="Helvetica"/>
-          <w:color w:val="222222"/>
-          <w:shd w:val="clear" w:color="auto" w:fill="FEFAF1"/>
-        </w:rPr>
-        <w:t>, "the great youth". Ivory statuettes of the "Divine Boy" were unearthed near the Labyrinth at Knossos by Sir Arthur Evans</w:t>
-      </w:r>
-      <w:proofErr w:type="gramStart"/>
-      <w:r>
-        <w:rPr>
-          <w:rFonts w:ascii="Helvetica" w:hAnsi="Helvetica" w:cs="Helvetica"/>
-          <w:color w:val="222222"/>
-          <w:shd w:val="clear" w:color="auto" w:fill="FEFAF1"/>
-        </w:rPr>
-        <w:t>.[</w:t>
-      </w:r>
-      <w:proofErr w:type="gramEnd"/>
-      <w:r>
-        <w:rPr>
-          <w:rFonts w:ascii="Helvetica" w:hAnsi="Helvetica" w:cs="Helvetica"/>
-          <w:color w:val="222222"/>
-          <w:shd w:val="clear" w:color="auto" w:fill="FEFAF1"/>
-        </w:rPr>
-        <w:t xml:space="preserve">121] With the </w:t>
-      </w:r>
-      <w:proofErr w:type="spellStart"/>
-      <w:r>
-        <w:rPr>
-          <w:rFonts w:ascii="Helvetica" w:hAnsi="Helvetica" w:cs="Helvetica"/>
-          <w:color w:val="222222"/>
-          <w:shd w:val="clear" w:color="auto" w:fill="FEFAF1"/>
-        </w:rPr>
-        <w:t>Kouretes</w:t>
-      </w:r>
-      <w:proofErr w:type="spellEnd"/>
-      <w:r>
-        <w:rPr>
-          <w:rFonts w:ascii="Helvetica" w:hAnsi="Helvetica" w:cs="Helvetica"/>
-          <w:color w:val="222222"/>
-          <w:shd w:val="clear" w:color="auto" w:fill="FEFAF1"/>
-        </w:rPr>
-        <w:t>, a band of ecstatic armed dancers, he presided over the rigorous military-athletic training and secret rites of the Cretan paideia.</w:t>
-      </w:r>
-    </w:p>
-    <w:p>
-      <w:pPr>
-        <w:rPr>
-          <w:rFonts w:ascii="Helvetica" w:hAnsi="Helvetica" w:cs="Helvetica"/>
-          <w:color w:val="222222"/>
-          <w:shd w:val="clear" w:color="auto" w:fill="FEFAF1"/>
-        </w:rPr>
-      </w:pPr>
-    </w:p>
-    <w:p>
-      <w:pPr>
-        <w:rPr>
-          <w:rFonts w:ascii="Helvetica" w:hAnsi="Helvetica" w:cs="Helvetica"/>
-          <w:color w:val="222222"/>
-          <w:shd w:val="clear" w:color="auto" w:fill="FEFAF1"/>
-        </w:rPr>
-      </w:pPr>
-      <w:r>
-        <w:rPr>
-          <w:rFonts w:ascii="Helvetica" w:hAnsi="Helvetica" w:cs="Helvetica"/>
-          <w:color w:val="222222"/>
-          <w:shd w:val="clear" w:color="auto" w:fill="FEFAF1"/>
-        </w:rPr>
-        <w:t xml:space="preserve">The myth of the death of Cretan Zeus, </w:t>
-      </w:r>
-      <w:proofErr w:type="spellStart"/>
-      <w:r>
-        <w:rPr>
-          <w:rFonts w:ascii="Helvetica" w:hAnsi="Helvetica" w:cs="Helvetica"/>
-          <w:color w:val="222222"/>
-          <w:shd w:val="clear" w:color="auto" w:fill="FEFAF1"/>
-        </w:rPr>
-        <w:t>localised</w:t>
-      </w:r>
-      <w:proofErr w:type="spellEnd"/>
-      <w:r>
-        <w:rPr>
-          <w:rFonts w:ascii="Helvetica" w:hAnsi="Helvetica" w:cs="Helvetica"/>
-          <w:color w:val="222222"/>
-          <w:shd w:val="clear" w:color="auto" w:fill="FEFAF1"/>
-        </w:rPr>
-        <w:t xml:space="preserve"> in numerous mountain sites though only mentioned in a comparatively late source, Callimachus,[122] together with the assertion of </w:t>
-      </w:r>
-      <w:proofErr w:type="spellStart"/>
-      <w:r>
-        <w:rPr>
-          <w:rFonts w:ascii="Helvetica" w:hAnsi="Helvetica" w:cs="Helvetica"/>
-          <w:color w:val="222222"/>
-          <w:shd w:val="clear" w:color="auto" w:fill="FEFAF1"/>
-        </w:rPr>
-        <w:t>Antoninus</w:t>
-      </w:r>
-      <w:proofErr w:type="spellEnd"/>
-      <w:r>
-        <w:rPr>
-          <w:rFonts w:ascii="Helvetica" w:hAnsi="Helvetica" w:cs="Helvetica"/>
-          <w:color w:val="222222"/>
-          <w:shd w:val="clear" w:color="auto" w:fill="FEFAF1"/>
-        </w:rPr>
-        <w:t xml:space="preserve"> </w:t>
-      </w:r>
-      <w:proofErr w:type="spellStart"/>
-      <w:r>
-        <w:rPr>
-          <w:rFonts w:ascii="Helvetica" w:hAnsi="Helvetica" w:cs="Helvetica"/>
-          <w:color w:val="222222"/>
-          <w:shd w:val="clear" w:color="auto" w:fill="FEFAF1"/>
-        </w:rPr>
-        <w:t>Liberalis</w:t>
-      </w:r>
-      <w:proofErr w:type="spellEnd"/>
-      <w:r>
-        <w:rPr>
-          <w:rFonts w:ascii="Helvetica" w:hAnsi="Helvetica" w:cs="Helvetica"/>
-          <w:color w:val="222222"/>
-          <w:shd w:val="clear" w:color="auto" w:fill="FEFAF1"/>
-        </w:rPr>
-        <w:t xml:space="preserve"> that a fire shone forth annually from the birth-cave the infant shared with a mythic swarm of bees, suggests that </w:t>
-      </w:r>
-      <w:proofErr w:type="spellStart"/>
-      <w:r>
-        <w:rPr>
-          <w:rFonts w:ascii="Helvetica" w:hAnsi="Helvetica" w:cs="Helvetica"/>
-          <w:color w:val="222222"/>
-          <w:shd w:val="clear" w:color="auto" w:fill="FEFAF1"/>
-        </w:rPr>
-        <w:t>Velchanos</w:t>
-      </w:r>
-      <w:proofErr w:type="spellEnd"/>
-      <w:r>
-        <w:rPr>
-          <w:rFonts w:ascii="Helvetica" w:hAnsi="Helvetica" w:cs="Helvetica"/>
-          <w:color w:val="222222"/>
-          <w:shd w:val="clear" w:color="auto" w:fill="FEFAF1"/>
-        </w:rPr>
-        <w:t xml:space="preserve"> had been an annual vegetative spirit.[123] The Hellenistic writer </w:t>
-      </w:r>
-      <w:proofErr w:type="spellStart"/>
-      <w:r>
-        <w:rPr>
-          <w:rFonts w:ascii="Helvetica" w:hAnsi="Helvetica" w:cs="Helvetica"/>
-          <w:color w:val="222222"/>
-          <w:shd w:val="clear" w:color="auto" w:fill="FEFAF1"/>
-        </w:rPr>
-        <w:t>Euhemerus</w:t>
-      </w:r>
-      <w:proofErr w:type="spellEnd"/>
-      <w:r>
-        <w:rPr>
-          <w:rFonts w:ascii="Helvetica" w:hAnsi="Helvetica" w:cs="Helvetica"/>
-          <w:color w:val="222222"/>
-          <w:shd w:val="clear" w:color="auto" w:fill="FEFAF1"/>
-        </w:rPr>
-        <w:t xml:space="preserve"> apparently proposed a theory that Zeus had actually been a great king of Crete and that posthumously, his glory had slowly turned him into a deity. The works of </w:t>
-      </w:r>
-      <w:proofErr w:type="spellStart"/>
-      <w:r>
-        <w:rPr>
-          <w:rFonts w:ascii="Helvetica" w:hAnsi="Helvetica" w:cs="Helvetica"/>
-          <w:color w:val="222222"/>
-          <w:shd w:val="clear" w:color="auto" w:fill="FEFAF1"/>
-        </w:rPr>
-        <w:t>Euhemerus</w:t>
-      </w:r>
-      <w:proofErr w:type="spellEnd"/>
-      <w:r>
-        <w:rPr>
-          <w:rFonts w:ascii="Helvetica" w:hAnsi="Helvetica" w:cs="Helvetica"/>
-          <w:color w:val="222222"/>
-          <w:shd w:val="clear" w:color="auto" w:fill="FEFAF1"/>
-        </w:rPr>
-        <w:t xml:space="preserve"> himself have not survived, but Christian patristic writers took up the suggestion.</w:t>
-      </w:r>
-    </w:p>
-    <w:p>
-      <w:pPr>
-        <w:rPr>
-          <w:rFonts w:ascii="Helvetica" w:hAnsi="Helvetica" w:cs="Helvetica"/>
-          <w:color w:val="222222"/>
-          <w:shd w:val="clear" w:color="auto" w:fill="FEFAF1"/>
-        </w:rPr>
-      </w:pPr>
-    </w:p>
-    <w:p>
-      <w:pPr>
-        <w:pStyle w:val="Heading4"/>
-        <w:shd w:val="clear" w:color="auto" w:fill="FFFFFF"/>
-        <w:spacing w:before="72"/>
-        <w:rPr>
+      <w:r>
+        <w:rPr>
+          <w:rStyle w:val="mw-headline"/>
           <w:rFonts w:ascii="Arial" w:hAnsi="Arial" w:cs="Arial"/>
           <w:b/>
           <w:bCs/>
@@ -1572,10 +1058,547 @@
           <w:sz w:val="36"/>
           <w:szCs w:val="36"/>
         </w:rPr>
-      </w:pPr>
-      <w:r>
-        <w:rPr>
-          <w:rStyle w:val="mw-headline"/>
+        <w:t>:</w:t>
+      </w:r>
+    </w:p>
+    <w:p>
+      <w:pPr>
+        <w:rPr>
+          <w:rFonts w:ascii="Helvetica" w:hAnsi="Helvetica" w:cs="Helvetica"/>
+          <w:color w:val="222222"/>
+          <w:shd w:val="clear" w:color="auto" w:fill="FEFAF1"/>
+        </w:rPr>
+      </w:pPr>
+      <w:r>
+        <w:rPr>
+          <w:rFonts w:ascii="Helvetica" w:hAnsi="Helvetica" w:cs="Helvetica"/>
+          <w:color w:val="222222"/>
+          <w:shd w:val="clear" w:color="auto" w:fill="FEFAF1"/>
+        </w:rPr>
+        <w:t xml:space="preserve">With one exception, Greeks were unanimous in recognizing the birthplace of Zeus as Crete. Minoan culture contributed many essentials of ancient Greek religion: "by a hundred channels the old civilization emptied itself into the </w:t>
+      </w:r>
+      <w:r>
+        <w:rPr>
+          <w:rFonts w:ascii="Helvetica" w:hAnsi="Helvetica" w:cs="Helvetica"/>
+          <w:color w:val="222222"/>
+          <w:shd w:val="clear" w:color="auto" w:fill="FEFAF1"/>
+        </w:rPr>
+        <w:t>new", Will Durant observed,</w:t>
+      </w:r>
+      <w:r>
+        <w:rPr>
+          <w:rFonts w:ascii="Helvetica" w:hAnsi="Helvetica" w:cs="Helvetica"/>
+          <w:color w:val="222222"/>
+          <w:shd w:val="clear" w:color="auto" w:fill="FEFAF1"/>
+        </w:rPr>
+        <w:t xml:space="preserve"> and Cretan Zeus retained his youthful Minoan features. The local child of the Great Mother, "a small and inferior deity who took the</w:t>
+      </w:r>
+      <w:r>
+        <w:rPr>
+          <w:rFonts w:ascii="Helvetica" w:hAnsi="Helvetica" w:cs="Helvetica"/>
+          <w:color w:val="222222"/>
+          <w:shd w:val="clear" w:color="auto" w:fill="FEFAF1"/>
+        </w:rPr>
+        <w:t xml:space="preserve"> roles of son and consort",</w:t>
+      </w:r>
+      <w:r>
+        <w:rPr>
+          <w:rFonts w:ascii="Helvetica" w:hAnsi="Helvetica" w:cs="Helvetica"/>
+          <w:color w:val="222222"/>
+          <w:shd w:val="clear" w:color="auto" w:fill="FEFAF1"/>
+        </w:rPr>
+        <w:t xml:space="preserve"> whose Minoan name the Greeks Hellenized as </w:t>
+      </w:r>
+      <w:proofErr w:type="spellStart"/>
+      <w:r>
+        <w:rPr>
+          <w:rFonts w:ascii="Helvetica" w:hAnsi="Helvetica" w:cs="Helvetica"/>
+          <w:color w:val="222222"/>
+          <w:shd w:val="clear" w:color="auto" w:fill="FEFAF1"/>
+        </w:rPr>
+        <w:t>Velchanos</w:t>
+      </w:r>
+      <w:proofErr w:type="spellEnd"/>
+      <w:r>
+        <w:rPr>
+          <w:rFonts w:ascii="Helvetica" w:hAnsi="Helvetica" w:cs="Helvetica"/>
+          <w:color w:val="222222"/>
+          <w:shd w:val="clear" w:color="auto" w:fill="FEFAF1"/>
+        </w:rPr>
+        <w:t xml:space="preserve">, </w:t>
+      </w:r>
+      <w:r>
+        <w:rPr>
+          <w:rFonts w:ascii="Helvetica" w:hAnsi="Helvetica" w:cs="Helvetica"/>
+          <w:color w:val="222222"/>
+          <w:shd w:val="clear" w:color="auto" w:fill="FEFAF1"/>
+        </w:rPr>
+        <w:lastRenderedPageBreak/>
+        <w:t xml:space="preserve">was in time assumed as an epithet by Zeus, as transpired at many other sites, and he came to be venerated in Crete as Zeus </w:t>
+      </w:r>
+      <w:proofErr w:type="spellStart"/>
+      <w:r>
+        <w:rPr>
+          <w:rFonts w:ascii="Helvetica" w:hAnsi="Helvetica" w:cs="Helvetica"/>
+          <w:color w:val="222222"/>
+          <w:shd w:val="clear" w:color="auto" w:fill="FEFAF1"/>
+        </w:rPr>
+        <w:t>Velchanos</w:t>
+      </w:r>
+      <w:proofErr w:type="spellEnd"/>
+      <w:r>
+        <w:rPr>
+          <w:rFonts w:ascii="Helvetica" w:hAnsi="Helvetica" w:cs="Helvetica"/>
+          <w:color w:val="222222"/>
+          <w:shd w:val="clear" w:color="auto" w:fill="FEFAF1"/>
+        </w:rPr>
+        <w:t xml:space="preserve"> ("boy-Zeus"), often simply the </w:t>
+      </w:r>
+      <w:proofErr w:type="spellStart"/>
+      <w:r>
+        <w:rPr>
+          <w:rFonts w:ascii="Helvetica" w:hAnsi="Helvetica" w:cs="Helvetica"/>
+          <w:color w:val="222222"/>
+          <w:shd w:val="clear" w:color="auto" w:fill="FEFAF1"/>
+        </w:rPr>
+        <w:t>Kouros</w:t>
+      </w:r>
+      <w:proofErr w:type="spellEnd"/>
+      <w:r>
+        <w:rPr>
+          <w:rFonts w:ascii="Helvetica" w:hAnsi="Helvetica" w:cs="Helvetica"/>
+          <w:color w:val="222222"/>
+          <w:shd w:val="clear" w:color="auto" w:fill="FEFAF1"/>
+        </w:rPr>
+        <w:t>.</w:t>
+      </w:r>
+    </w:p>
+    <w:p>
+      <w:pPr>
+        <w:rPr>
+          <w:rFonts w:ascii="Helvetica" w:hAnsi="Helvetica" w:cs="Helvetica"/>
+          <w:color w:val="222222"/>
+          <w:shd w:val="clear" w:color="auto" w:fill="FEFAF1"/>
+        </w:rPr>
+      </w:pPr>
+    </w:p>
+    <w:p>
+      <w:pPr>
+        <w:rPr>
+          <w:rFonts w:ascii="Helvetica" w:hAnsi="Helvetica" w:cs="Helvetica"/>
+          <w:color w:val="222222"/>
+          <w:shd w:val="clear" w:color="auto" w:fill="FEFAF1"/>
+        </w:rPr>
+      </w:pPr>
+      <w:r>
+        <w:rPr>
+          <w:rFonts w:ascii="Helvetica" w:hAnsi="Helvetica" w:cs="Helvetica"/>
+          <w:color w:val="222222"/>
+          <w:shd w:val="clear" w:color="auto" w:fill="FEFAF1"/>
+        </w:rPr>
+        <w:t xml:space="preserve">In Crete, Zeus was worshipped at a number of caves at Knossos, Ida and </w:t>
+      </w:r>
+      <w:proofErr w:type="spellStart"/>
+      <w:r>
+        <w:rPr>
+          <w:rFonts w:ascii="Helvetica" w:hAnsi="Helvetica" w:cs="Helvetica"/>
+          <w:color w:val="222222"/>
+          <w:shd w:val="clear" w:color="auto" w:fill="FEFAF1"/>
+        </w:rPr>
+        <w:t>Palaikastro</w:t>
+      </w:r>
+      <w:proofErr w:type="spellEnd"/>
+      <w:r>
+        <w:rPr>
+          <w:rFonts w:ascii="Helvetica" w:hAnsi="Helvetica" w:cs="Helvetica"/>
+          <w:color w:val="222222"/>
+          <w:shd w:val="clear" w:color="auto" w:fill="FEFAF1"/>
+        </w:rPr>
+        <w:t xml:space="preserve">. In the Hellenistic period a small sanctuary dedicated to Zeus </w:t>
+      </w:r>
+      <w:proofErr w:type="spellStart"/>
+      <w:r>
+        <w:rPr>
+          <w:rFonts w:ascii="Helvetica" w:hAnsi="Helvetica" w:cs="Helvetica"/>
+          <w:color w:val="222222"/>
+          <w:shd w:val="clear" w:color="auto" w:fill="FEFAF1"/>
+        </w:rPr>
+        <w:t>Velchanos</w:t>
+      </w:r>
+      <w:proofErr w:type="spellEnd"/>
+      <w:r>
+        <w:rPr>
+          <w:rFonts w:ascii="Helvetica" w:hAnsi="Helvetica" w:cs="Helvetica"/>
+          <w:color w:val="222222"/>
+          <w:shd w:val="clear" w:color="auto" w:fill="FEFAF1"/>
+        </w:rPr>
+        <w:t xml:space="preserve"> was founded at the </w:t>
+      </w:r>
+      <w:proofErr w:type="spellStart"/>
+      <w:r>
+        <w:rPr>
+          <w:rFonts w:ascii="Helvetica" w:hAnsi="Helvetica" w:cs="Helvetica"/>
+          <w:color w:val="222222"/>
+          <w:shd w:val="clear" w:color="auto" w:fill="FEFAF1"/>
+        </w:rPr>
+        <w:t>Hagia</w:t>
+      </w:r>
+      <w:proofErr w:type="spellEnd"/>
+      <w:r>
+        <w:rPr>
+          <w:rFonts w:ascii="Helvetica" w:hAnsi="Helvetica" w:cs="Helvetica"/>
+          <w:color w:val="222222"/>
+          <w:shd w:val="clear" w:color="auto" w:fill="FEFAF1"/>
+        </w:rPr>
+        <w:t xml:space="preserve"> </w:t>
+      </w:r>
+      <w:proofErr w:type="spellStart"/>
+      <w:r>
+        <w:rPr>
+          <w:rFonts w:ascii="Helvetica" w:hAnsi="Helvetica" w:cs="Helvetica"/>
+          <w:color w:val="222222"/>
+          <w:shd w:val="clear" w:color="auto" w:fill="FEFAF1"/>
+        </w:rPr>
+        <w:t>Triada</w:t>
+      </w:r>
+      <w:proofErr w:type="spellEnd"/>
+      <w:r>
+        <w:rPr>
+          <w:rFonts w:ascii="Helvetica" w:hAnsi="Helvetica" w:cs="Helvetica"/>
+          <w:color w:val="222222"/>
+          <w:shd w:val="clear" w:color="auto" w:fill="FEFAF1"/>
+        </w:rPr>
+        <w:t xml:space="preserve"> site of a long-ruined Minoan palace. Broadly contemporary coins from Phaistos show the form under which he was worshiped: a youth sits among the branches of a tree, with a cockerel on his knees. On other Cretan coins </w:t>
+      </w:r>
+      <w:proofErr w:type="spellStart"/>
+      <w:r>
+        <w:rPr>
+          <w:rFonts w:ascii="Helvetica" w:hAnsi="Helvetica" w:cs="Helvetica"/>
+          <w:color w:val="222222"/>
+          <w:shd w:val="clear" w:color="auto" w:fill="FEFAF1"/>
+        </w:rPr>
+        <w:t>Velchanos</w:t>
+      </w:r>
+      <w:proofErr w:type="spellEnd"/>
+      <w:r>
+        <w:rPr>
+          <w:rFonts w:ascii="Helvetica" w:hAnsi="Helvetica" w:cs="Helvetica"/>
+          <w:color w:val="222222"/>
+          <w:shd w:val="clear" w:color="auto" w:fill="FEFAF1"/>
+        </w:rPr>
+        <w:t xml:space="preserve"> is represented as an eagle and in association with a goddess celebrating a mystic marriage. Inscriptions at Gortyn and </w:t>
+      </w:r>
+      <w:proofErr w:type="spellStart"/>
+      <w:r>
+        <w:rPr>
+          <w:rFonts w:ascii="Helvetica" w:hAnsi="Helvetica" w:cs="Helvetica"/>
+          <w:color w:val="222222"/>
+          <w:shd w:val="clear" w:color="auto" w:fill="FEFAF1"/>
+        </w:rPr>
+        <w:t>Lyttos</w:t>
+      </w:r>
+      <w:proofErr w:type="spellEnd"/>
+      <w:r>
+        <w:rPr>
+          <w:rFonts w:ascii="Helvetica" w:hAnsi="Helvetica" w:cs="Helvetica"/>
+          <w:color w:val="222222"/>
+          <w:shd w:val="clear" w:color="auto" w:fill="FEFAF1"/>
+        </w:rPr>
+        <w:t xml:space="preserve"> record a </w:t>
+      </w:r>
+      <w:proofErr w:type="spellStart"/>
+      <w:r>
+        <w:rPr>
+          <w:rFonts w:ascii="Helvetica" w:hAnsi="Helvetica" w:cs="Helvetica"/>
+          <w:color w:val="222222"/>
+          <w:shd w:val="clear" w:color="auto" w:fill="FEFAF1"/>
+        </w:rPr>
+        <w:t>Velchania</w:t>
+      </w:r>
+      <w:proofErr w:type="spellEnd"/>
+      <w:r>
+        <w:rPr>
+          <w:rFonts w:ascii="Helvetica" w:hAnsi="Helvetica" w:cs="Helvetica"/>
+          <w:color w:val="222222"/>
+          <w:shd w:val="clear" w:color="auto" w:fill="FEFAF1"/>
+        </w:rPr>
+        <w:t xml:space="preserve"> festival, showing that </w:t>
+      </w:r>
+      <w:proofErr w:type="spellStart"/>
+      <w:r>
+        <w:rPr>
+          <w:rFonts w:ascii="Helvetica" w:hAnsi="Helvetica" w:cs="Helvetica"/>
+          <w:color w:val="222222"/>
+          <w:shd w:val="clear" w:color="auto" w:fill="FEFAF1"/>
+        </w:rPr>
+        <w:t>Velchanios</w:t>
+      </w:r>
+      <w:proofErr w:type="spellEnd"/>
+      <w:r>
+        <w:rPr>
+          <w:rFonts w:ascii="Helvetica" w:hAnsi="Helvetica" w:cs="Helvetica"/>
+          <w:color w:val="222222"/>
+          <w:shd w:val="clear" w:color="auto" w:fill="FEFAF1"/>
+        </w:rPr>
+        <w:t xml:space="preserve"> was still widely venerated in Hellenistic Crete.</w:t>
+      </w:r>
+    </w:p>
+    <w:p>
+      <w:pPr>
+        <w:rPr>
+          <w:rFonts w:ascii="Helvetica" w:hAnsi="Helvetica" w:cs="Helvetica"/>
+          <w:color w:val="222222"/>
+          <w:shd w:val="clear" w:color="auto" w:fill="FEFAF1"/>
+        </w:rPr>
+      </w:pPr>
+    </w:p>
+    <w:p>
+      <w:pPr>
+        <w:rPr>
+          <w:rFonts w:ascii="Helvetica" w:hAnsi="Helvetica" w:cs="Helvetica"/>
+          <w:color w:val="222222"/>
+          <w:shd w:val="clear" w:color="auto" w:fill="FEFAF1"/>
+        </w:rPr>
+      </w:pPr>
+      <w:r>
+        <w:rPr>
+          <w:rFonts w:ascii="Helvetica" w:hAnsi="Helvetica" w:cs="Helvetica"/>
+          <w:color w:val="222222"/>
+          <w:shd w:val="clear" w:color="auto" w:fill="FEFAF1"/>
+        </w:rPr>
+        <w:t xml:space="preserve">The stories of Minos and </w:t>
+      </w:r>
+      <w:proofErr w:type="spellStart"/>
+      <w:r>
+        <w:rPr>
+          <w:rFonts w:ascii="Helvetica" w:hAnsi="Helvetica" w:cs="Helvetica"/>
+          <w:color w:val="222222"/>
+          <w:shd w:val="clear" w:color="auto" w:fill="FEFAF1"/>
+        </w:rPr>
+        <w:t>Epimenides</w:t>
+      </w:r>
+      <w:proofErr w:type="spellEnd"/>
+      <w:r>
+        <w:rPr>
+          <w:rFonts w:ascii="Helvetica" w:hAnsi="Helvetica" w:cs="Helvetica"/>
+          <w:color w:val="222222"/>
+          <w:shd w:val="clear" w:color="auto" w:fill="FEFAF1"/>
+        </w:rPr>
+        <w:t xml:space="preserve"> suggest that these caves were once used for incubatory divination by kings and priests. The dramatic setting of Plato's Laws is along the pilgrimage-route to one such site, emphasizing archaic Cretan knowledge. On Crete, Zeus was represented in art as a long-haired youth rather than a mature adult and hymned as ho </w:t>
+      </w:r>
+      <w:proofErr w:type="spellStart"/>
+      <w:r>
+        <w:rPr>
+          <w:rFonts w:ascii="Helvetica" w:hAnsi="Helvetica" w:cs="Helvetica"/>
+          <w:color w:val="222222"/>
+          <w:shd w:val="clear" w:color="auto" w:fill="FEFAF1"/>
+        </w:rPr>
+        <w:t>megas</w:t>
+      </w:r>
+      <w:proofErr w:type="spellEnd"/>
+      <w:r>
+        <w:rPr>
+          <w:rFonts w:ascii="Helvetica" w:hAnsi="Helvetica" w:cs="Helvetica"/>
+          <w:color w:val="222222"/>
+          <w:shd w:val="clear" w:color="auto" w:fill="FEFAF1"/>
+        </w:rPr>
+        <w:t xml:space="preserve"> </w:t>
+      </w:r>
+      <w:proofErr w:type="spellStart"/>
+      <w:r>
+        <w:rPr>
+          <w:rFonts w:ascii="Helvetica" w:hAnsi="Helvetica" w:cs="Helvetica"/>
+          <w:color w:val="222222"/>
+          <w:shd w:val="clear" w:color="auto" w:fill="FEFAF1"/>
+        </w:rPr>
+        <w:t>kouros</w:t>
+      </w:r>
+      <w:proofErr w:type="spellEnd"/>
+      <w:r>
+        <w:rPr>
+          <w:rFonts w:ascii="Helvetica" w:hAnsi="Helvetica" w:cs="Helvetica"/>
+          <w:color w:val="222222"/>
+          <w:shd w:val="clear" w:color="auto" w:fill="FEFAF1"/>
+        </w:rPr>
+        <w:t xml:space="preserve">, "the great youth". Ivory statuettes of the "Divine Boy" were unearthed near the Labyrinth at Knossos by Sir Arthur Evans. With the </w:t>
+      </w:r>
+      <w:proofErr w:type="spellStart"/>
+      <w:r>
+        <w:rPr>
+          <w:rFonts w:ascii="Helvetica" w:hAnsi="Helvetica" w:cs="Helvetica"/>
+          <w:color w:val="222222"/>
+          <w:shd w:val="clear" w:color="auto" w:fill="FEFAF1"/>
+        </w:rPr>
+        <w:t>Kouretes</w:t>
+      </w:r>
+      <w:proofErr w:type="spellEnd"/>
+      <w:r>
+        <w:rPr>
+          <w:rFonts w:ascii="Helvetica" w:hAnsi="Helvetica" w:cs="Helvetica"/>
+          <w:color w:val="222222"/>
+          <w:shd w:val="clear" w:color="auto" w:fill="FEFAF1"/>
+        </w:rPr>
+        <w:t>, a band of ecstatic armed dancers, he presided over the rigorous military-athletic training and secret rites of the Cretan paideia.</w:t>
+      </w:r>
+    </w:p>
+    <w:p>
+      <w:pPr>
+        <w:rPr>
+          <w:rFonts w:ascii="Helvetica" w:hAnsi="Helvetica" w:cs="Helvetica"/>
+          <w:color w:val="222222"/>
+          <w:shd w:val="clear" w:color="auto" w:fill="FEFAF1"/>
+        </w:rPr>
+      </w:pPr>
+    </w:p>
+    <w:p>
+      <w:pPr>
+        <w:rPr>
+          <w:rFonts w:ascii="Helvetica" w:hAnsi="Helvetica" w:cs="Helvetica"/>
+          <w:color w:val="222222"/>
+          <w:shd w:val="clear" w:color="auto" w:fill="FEFAF1"/>
+        </w:rPr>
+      </w:pPr>
+      <w:r>
+        <w:rPr>
+          <w:rFonts w:ascii="Helvetica" w:hAnsi="Helvetica" w:cs="Helvetica"/>
+          <w:color w:val="222222"/>
+          <w:shd w:val="clear" w:color="auto" w:fill="FEFAF1"/>
+        </w:rPr>
+        <w:t xml:space="preserve">The myth of the death of Cretan Zeus, </w:t>
+      </w:r>
+      <w:proofErr w:type="spellStart"/>
+      <w:r>
+        <w:rPr>
+          <w:rFonts w:ascii="Helvetica" w:hAnsi="Helvetica" w:cs="Helvetica"/>
+          <w:color w:val="222222"/>
+          <w:shd w:val="clear" w:color="auto" w:fill="FEFAF1"/>
+        </w:rPr>
+        <w:t>localised</w:t>
+      </w:r>
+      <w:proofErr w:type="spellEnd"/>
+      <w:r>
+        <w:rPr>
+          <w:rFonts w:ascii="Helvetica" w:hAnsi="Helvetica" w:cs="Helvetica"/>
+          <w:color w:val="222222"/>
+          <w:shd w:val="clear" w:color="auto" w:fill="FEFAF1"/>
+        </w:rPr>
+        <w:t xml:space="preserve"> in numerous mountain sites though only mentioned in a comparatively late source, Callimachus, together with the assertion of </w:t>
+      </w:r>
+      <w:proofErr w:type="spellStart"/>
+      <w:r>
+        <w:rPr>
+          <w:rFonts w:ascii="Helvetica" w:hAnsi="Helvetica" w:cs="Helvetica"/>
+          <w:color w:val="222222"/>
+          <w:shd w:val="clear" w:color="auto" w:fill="FEFAF1"/>
+        </w:rPr>
+        <w:t>Antoninus</w:t>
+      </w:r>
+      <w:proofErr w:type="spellEnd"/>
+      <w:r>
+        <w:rPr>
+          <w:rFonts w:ascii="Helvetica" w:hAnsi="Helvetica" w:cs="Helvetica"/>
+          <w:color w:val="222222"/>
+          <w:shd w:val="clear" w:color="auto" w:fill="FEFAF1"/>
+        </w:rPr>
+        <w:t xml:space="preserve"> </w:t>
+      </w:r>
+      <w:proofErr w:type="spellStart"/>
+      <w:r>
+        <w:rPr>
+          <w:rFonts w:ascii="Helvetica" w:hAnsi="Helvetica" w:cs="Helvetica"/>
+          <w:color w:val="222222"/>
+          <w:shd w:val="clear" w:color="auto" w:fill="FEFAF1"/>
+        </w:rPr>
+        <w:t>Liberalis</w:t>
+      </w:r>
+      <w:proofErr w:type="spellEnd"/>
+      <w:r>
+        <w:rPr>
+          <w:rFonts w:ascii="Helvetica" w:hAnsi="Helvetica" w:cs="Helvetica"/>
+          <w:color w:val="222222"/>
+          <w:shd w:val="clear" w:color="auto" w:fill="FEFAF1"/>
+        </w:rPr>
+        <w:t xml:space="preserve"> that a fire shone forth annually from the birth-cave the infant shared with a mythic swarm of bees, suggests that </w:t>
+      </w:r>
+      <w:proofErr w:type="spellStart"/>
+      <w:r>
+        <w:rPr>
+          <w:rFonts w:ascii="Helvetica" w:hAnsi="Helvetica" w:cs="Helvetica"/>
+          <w:color w:val="222222"/>
+          <w:shd w:val="clear" w:color="auto" w:fill="FEFAF1"/>
+        </w:rPr>
+        <w:t>Velchanos</w:t>
+      </w:r>
+      <w:proofErr w:type="spellEnd"/>
+      <w:r>
+        <w:rPr>
+          <w:rFonts w:ascii="Helvetica" w:hAnsi="Helvetica" w:cs="Helvetica"/>
+          <w:color w:val="222222"/>
+          <w:shd w:val="clear" w:color="auto" w:fill="FEFAF1"/>
+        </w:rPr>
+        <w:t xml:space="preserve"> had been an annual vegetative spirit. The Hellenistic writer </w:t>
+      </w:r>
+      <w:proofErr w:type="spellStart"/>
+      <w:r>
+        <w:rPr>
+          <w:rFonts w:ascii="Helvetica" w:hAnsi="Helvetica" w:cs="Helvetica"/>
+          <w:color w:val="222222"/>
+          <w:shd w:val="clear" w:color="auto" w:fill="FEFAF1"/>
+        </w:rPr>
+        <w:t>Euhemerus</w:t>
+      </w:r>
+      <w:proofErr w:type="spellEnd"/>
+      <w:r>
+        <w:rPr>
+          <w:rFonts w:ascii="Helvetica" w:hAnsi="Helvetica" w:cs="Helvetica"/>
+          <w:color w:val="222222"/>
+          <w:shd w:val="clear" w:color="auto" w:fill="FEFAF1"/>
+        </w:rPr>
+        <w:t xml:space="preserve"> apparently proposed a theory that Zeus had actually been a great king of Crete and that posthumously, his glory had slowly turned him into a deity. The works of </w:t>
+      </w:r>
+      <w:proofErr w:type="spellStart"/>
+      <w:r>
+        <w:rPr>
+          <w:rFonts w:ascii="Helvetica" w:hAnsi="Helvetica" w:cs="Helvetica"/>
+          <w:color w:val="222222"/>
+          <w:shd w:val="clear" w:color="auto" w:fill="FEFAF1"/>
+        </w:rPr>
+        <w:t>Euhemerus</w:t>
+      </w:r>
+      <w:proofErr w:type="spellEnd"/>
+      <w:r>
+        <w:rPr>
+          <w:rFonts w:ascii="Helvetica" w:hAnsi="Helvetica" w:cs="Helvetica"/>
+          <w:color w:val="222222"/>
+          <w:shd w:val="clear" w:color="auto" w:fill="FEFAF1"/>
+        </w:rPr>
+        <w:t xml:space="preserve"> himself have not survived, but Christian patristic writers took up the suggestion.</w:t>
+      </w:r>
+    </w:p>
+    <w:p>
+      <w:pPr>
+        <w:rPr>
+          <w:rFonts w:ascii="Helvetica" w:hAnsi="Helvetica" w:cs="Helvetica"/>
+          <w:color w:val="222222"/>
+          <w:shd w:val="clear" w:color="auto" w:fill="FEFAF1"/>
+        </w:rPr>
+      </w:pPr>
+    </w:p>
+    <w:p>
+      <w:pPr>
+        <w:rPr>
+          <w:rFonts w:ascii="Helvetica" w:hAnsi="Helvetica" w:cs="Helvetica"/>
+          <w:color w:val="222222"/>
+          <w:shd w:val="clear" w:color="auto" w:fill="FEFAF1"/>
+        </w:rPr>
+      </w:pPr>
+    </w:p>
+    <w:p>
+      <w:pPr>
+        <w:pStyle w:val="Heading4"/>
+        <w:shd w:val="clear" w:color="auto" w:fill="FFFFFF"/>
+        <w:spacing w:before="72"/>
+        <w:rPr>
           <w:rFonts w:ascii="Arial" w:hAnsi="Arial" w:cs="Arial"/>
           <w:b/>
           <w:bCs/>
@@ -1583,9 +1606,7 @@
           <w:sz w:val="36"/>
           <w:szCs w:val="36"/>
         </w:rPr>
-        <w:t xml:space="preserve">Zeus </w:t>
-      </w:r>
-      <w:proofErr w:type="spellStart"/>
+      </w:pPr>
       <w:r>
         <w:rPr>
           <w:rStyle w:val="mw-headline"/>
@@ -1596,504 +1617,538 @@
           <w:sz w:val="36"/>
           <w:szCs w:val="36"/>
         </w:rPr>
-        <w:t>Lykaios</w:t>
-      </w:r>
-      <w:proofErr w:type="spellEnd"/>
-    </w:p>
-    <w:p>
-      <w:pPr>
-        <w:rPr>
-          <w:rFonts w:ascii="Helvetica" w:hAnsi="Helvetica" w:cs="Helvetica"/>
-          <w:color w:val="222222"/>
-          <w:shd w:val="clear" w:color="auto" w:fill="FEFAF1"/>
-        </w:rPr>
-      </w:pPr>
-      <w:r>
-        <w:rPr>
-          <w:rFonts w:ascii="Helvetica" w:hAnsi="Helvetica" w:cs="Helvetica"/>
-          <w:color w:val="222222"/>
-          <w:shd w:val="clear" w:color="auto" w:fill="FEFAF1"/>
-        </w:rPr>
-        <w:t xml:space="preserve">The epithet Zeus </w:t>
-      </w:r>
-      <w:proofErr w:type="spellStart"/>
-      <w:r>
-        <w:rPr>
-          <w:rFonts w:ascii="Helvetica" w:hAnsi="Helvetica" w:cs="Helvetica"/>
-          <w:color w:val="222222"/>
-          <w:shd w:val="clear" w:color="auto" w:fill="FEFAF1"/>
-        </w:rPr>
-        <w:t>Lykaios</w:t>
-      </w:r>
-      <w:proofErr w:type="spellEnd"/>
-      <w:r>
-        <w:rPr>
-          <w:rFonts w:ascii="Helvetica" w:hAnsi="Helvetica" w:cs="Helvetica"/>
-          <w:color w:val="222222"/>
-          <w:shd w:val="clear" w:color="auto" w:fill="FEFAF1"/>
-        </w:rPr>
-        <w:t xml:space="preserve"> ("wolf-Zeus") is assumed by Zeus only in connection with the archaic festival of the </w:t>
-      </w:r>
-      <w:proofErr w:type="spellStart"/>
-      <w:r>
-        <w:rPr>
-          <w:rFonts w:ascii="Helvetica" w:hAnsi="Helvetica" w:cs="Helvetica"/>
-          <w:color w:val="222222"/>
-          <w:shd w:val="clear" w:color="auto" w:fill="FEFAF1"/>
-        </w:rPr>
-        <w:t>Lykaia</w:t>
-      </w:r>
-      <w:proofErr w:type="spellEnd"/>
-      <w:r>
-        <w:rPr>
-          <w:rFonts w:ascii="Helvetica" w:hAnsi="Helvetica" w:cs="Helvetica"/>
-          <w:color w:val="222222"/>
-          <w:shd w:val="clear" w:color="auto" w:fill="FEFAF1"/>
-        </w:rPr>
-        <w:t xml:space="preserve"> on the slopes of Mount </w:t>
-      </w:r>
-      <w:proofErr w:type="spellStart"/>
-      <w:r>
-        <w:rPr>
-          <w:rFonts w:ascii="Helvetica" w:hAnsi="Helvetica" w:cs="Helvetica"/>
-          <w:color w:val="222222"/>
-          <w:shd w:val="clear" w:color="auto" w:fill="FEFAF1"/>
-        </w:rPr>
-        <w:t>Lykaion</w:t>
-      </w:r>
-      <w:proofErr w:type="spellEnd"/>
-      <w:r>
-        <w:rPr>
-          <w:rFonts w:ascii="Helvetica" w:hAnsi="Helvetica" w:cs="Helvetica"/>
-          <w:color w:val="222222"/>
-          <w:shd w:val="clear" w:color="auto" w:fill="FEFAF1"/>
-        </w:rPr>
-        <w:t xml:space="preserve"> ("Wolf Mountain"), the tallest peak in rustic Arcadia; Zeus had only a formal connection[124] with the rituals and myths of this primitive rite of passage with an ancient threat of cannibalism and the possibility of a werewolf transformation for the </w:t>
-      </w:r>
-      <w:proofErr w:type="spellStart"/>
-      <w:r>
-        <w:rPr>
-          <w:rFonts w:ascii="Helvetica" w:hAnsi="Helvetica" w:cs="Helvetica"/>
-          <w:color w:val="222222"/>
-          <w:shd w:val="clear" w:color="auto" w:fill="FEFAF1"/>
-        </w:rPr>
-        <w:t>ephebes</w:t>
-      </w:r>
-      <w:proofErr w:type="spellEnd"/>
-      <w:r>
-        <w:rPr>
-          <w:rFonts w:ascii="Helvetica" w:hAnsi="Helvetica" w:cs="Helvetica"/>
-          <w:color w:val="222222"/>
-          <w:shd w:val="clear" w:color="auto" w:fill="FEFAF1"/>
-        </w:rPr>
-        <w:t xml:space="preserve"> who were the participants.[125] Near the ancient ash-heap where the sacrifices took place[126] was a forbidden precinct in which, allegedly, no shadows were ever cast.[127]</w:t>
-      </w:r>
-    </w:p>
-    <w:p>
-      <w:pPr>
-        <w:rPr>
-          <w:rFonts w:ascii="Helvetica" w:hAnsi="Helvetica" w:cs="Helvetica"/>
-          <w:color w:val="222222"/>
-          <w:shd w:val="clear" w:color="auto" w:fill="FEFAF1"/>
-        </w:rPr>
-      </w:pPr>
-    </w:p>
-    <w:p>
-      <w:pPr>
-        <w:rPr>
-          <w:rFonts w:ascii="Helvetica" w:hAnsi="Helvetica" w:cs="Helvetica"/>
-          <w:color w:val="222222"/>
-          <w:shd w:val="clear" w:color="auto" w:fill="FEFAF1"/>
-        </w:rPr>
-      </w:pPr>
-      <w:r>
-        <w:rPr>
-          <w:rFonts w:ascii="Helvetica" w:hAnsi="Helvetica" w:cs="Helvetica"/>
-          <w:color w:val="222222"/>
-          <w:shd w:val="clear" w:color="auto" w:fill="FEFAF1"/>
-        </w:rPr>
-        <w:t xml:space="preserve">According to Plato,[128] a particular clan would gather on the mountain to make a sacrifice every nine years to Zeus </w:t>
-      </w:r>
-      <w:proofErr w:type="spellStart"/>
-      <w:r>
-        <w:rPr>
-          <w:rFonts w:ascii="Helvetica" w:hAnsi="Helvetica" w:cs="Helvetica"/>
-          <w:color w:val="222222"/>
-          <w:shd w:val="clear" w:color="auto" w:fill="FEFAF1"/>
-        </w:rPr>
-        <w:t>Lykaios</w:t>
-      </w:r>
-      <w:proofErr w:type="spellEnd"/>
-      <w:r>
-        <w:rPr>
-          <w:rFonts w:ascii="Helvetica" w:hAnsi="Helvetica" w:cs="Helvetica"/>
-          <w:color w:val="222222"/>
-          <w:shd w:val="clear" w:color="auto" w:fill="FEFAF1"/>
-        </w:rPr>
-        <w:t xml:space="preserve">, and a single morsel of human entrails would be intermingled with the animal's. Whoever ate the human flesh was said to turn into a wolf, and could only regain human form if he did not eat again of human flesh until the next nine-year cycle had ended. There were games associated with the </w:t>
-      </w:r>
-      <w:proofErr w:type="spellStart"/>
-      <w:r>
-        <w:rPr>
-          <w:rFonts w:ascii="Helvetica" w:hAnsi="Helvetica" w:cs="Helvetica"/>
-          <w:color w:val="222222"/>
-          <w:shd w:val="clear" w:color="auto" w:fill="FEFAF1"/>
-        </w:rPr>
-        <w:t>Lykaia</w:t>
-      </w:r>
-      <w:proofErr w:type="spellEnd"/>
-      <w:r>
-        <w:rPr>
-          <w:rFonts w:ascii="Helvetica" w:hAnsi="Helvetica" w:cs="Helvetica"/>
-          <w:color w:val="222222"/>
-          <w:shd w:val="clear" w:color="auto" w:fill="FEFAF1"/>
-        </w:rPr>
-        <w:t xml:space="preserve">, removed in the fourth century to the first urbanization of Arcadia, Megalopolis; there the major temple was dedicated to Zeus </w:t>
-      </w:r>
-      <w:proofErr w:type="spellStart"/>
-      <w:r>
-        <w:rPr>
-          <w:rFonts w:ascii="Helvetica" w:hAnsi="Helvetica" w:cs="Helvetica"/>
-          <w:color w:val="222222"/>
-          <w:shd w:val="clear" w:color="auto" w:fill="FEFAF1"/>
-        </w:rPr>
-        <w:t>Lykaios</w:t>
-      </w:r>
-      <w:proofErr w:type="spellEnd"/>
-      <w:r>
-        <w:rPr>
-          <w:rFonts w:ascii="Helvetica" w:hAnsi="Helvetica" w:cs="Helvetica"/>
-          <w:color w:val="222222"/>
-          <w:shd w:val="clear" w:color="auto" w:fill="FEFAF1"/>
-        </w:rPr>
-        <w:t>.</w:t>
-      </w:r>
-    </w:p>
-    <w:p>
-      <w:pPr>
-        <w:rPr>
-          <w:rFonts w:ascii="Helvetica" w:hAnsi="Helvetica" w:cs="Helvetica"/>
-          <w:color w:val="222222"/>
-          <w:shd w:val="clear" w:color="auto" w:fill="FEFAF1"/>
-        </w:rPr>
-      </w:pPr>
-    </w:p>
-    <w:p>
-      <w:pPr>
-        <w:rPr>
-          <w:rFonts w:ascii="Helvetica" w:hAnsi="Helvetica" w:cs="Helvetica"/>
-          <w:color w:val="222222"/>
-          <w:shd w:val="clear" w:color="auto" w:fill="FEFAF1"/>
-        </w:rPr>
-      </w:pPr>
-      <w:r>
-        <w:rPr>
-          <w:rFonts w:ascii="Helvetica" w:hAnsi="Helvetica" w:cs="Helvetica"/>
-          <w:color w:val="222222"/>
-          <w:shd w:val="clear" w:color="auto" w:fill="FEFAF1"/>
-        </w:rPr>
-        <w:t xml:space="preserve">There is, however, the crucial detail that </w:t>
-      </w:r>
-      <w:proofErr w:type="spellStart"/>
-      <w:r>
-        <w:rPr>
-          <w:rFonts w:ascii="Helvetica" w:hAnsi="Helvetica" w:cs="Helvetica"/>
-          <w:color w:val="222222"/>
-          <w:shd w:val="clear" w:color="auto" w:fill="FEFAF1"/>
-        </w:rPr>
-        <w:t>Lykaios</w:t>
-      </w:r>
-      <w:proofErr w:type="spellEnd"/>
-      <w:r>
-        <w:rPr>
-          <w:rFonts w:ascii="Helvetica" w:hAnsi="Helvetica" w:cs="Helvetica"/>
-          <w:color w:val="222222"/>
-          <w:shd w:val="clear" w:color="auto" w:fill="FEFAF1"/>
-        </w:rPr>
-        <w:t xml:space="preserve"> or </w:t>
-      </w:r>
-      <w:proofErr w:type="spellStart"/>
-      <w:r>
-        <w:rPr>
-          <w:rFonts w:ascii="Helvetica" w:hAnsi="Helvetica" w:cs="Helvetica"/>
-          <w:color w:val="222222"/>
-          <w:shd w:val="clear" w:color="auto" w:fill="FEFAF1"/>
-        </w:rPr>
-        <w:t>Lykeios</w:t>
-      </w:r>
-      <w:proofErr w:type="spellEnd"/>
-      <w:r>
-        <w:rPr>
-          <w:rFonts w:ascii="Helvetica" w:hAnsi="Helvetica" w:cs="Helvetica"/>
-          <w:color w:val="222222"/>
-          <w:shd w:val="clear" w:color="auto" w:fill="FEFAF1"/>
-        </w:rPr>
-        <w:t xml:space="preserve"> (epithets of Zeus and Apollo) may derive from Proto-Greek *</w:t>
-      </w:r>
-      <w:proofErr w:type="spellStart"/>
-      <w:r>
-        <w:rPr>
-          <w:rFonts w:ascii="Helvetica" w:hAnsi="Helvetica" w:cs="Helvetica"/>
-          <w:color w:val="222222"/>
-          <w:shd w:val="clear" w:color="auto" w:fill="FEFAF1"/>
-        </w:rPr>
-        <w:t>λύκη</w:t>
-      </w:r>
-      <w:proofErr w:type="spellEnd"/>
-      <w:r>
-        <w:rPr>
-          <w:rFonts w:ascii="Helvetica" w:hAnsi="Helvetica" w:cs="Helvetica"/>
-          <w:color w:val="222222"/>
-          <w:shd w:val="clear" w:color="auto" w:fill="FEFAF1"/>
-        </w:rPr>
-        <w:t xml:space="preserve">, "light", a noun still attested in compounds such as </w:t>
-      </w:r>
-      <w:proofErr w:type="spellStart"/>
-      <w:r>
-        <w:rPr>
-          <w:rFonts w:ascii="Helvetica" w:hAnsi="Helvetica" w:cs="Helvetica"/>
-          <w:color w:val="222222"/>
-          <w:shd w:val="clear" w:color="auto" w:fill="FEFAF1"/>
-        </w:rPr>
-        <w:t>ἀμφιλύκη</w:t>
-      </w:r>
-      <w:proofErr w:type="spellEnd"/>
-      <w:r>
-        <w:rPr>
-          <w:rFonts w:ascii="Helvetica" w:hAnsi="Helvetica" w:cs="Helvetica"/>
-          <w:color w:val="222222"/>
-          <w:shd w:val="clear" w:color="auto" w:fill="FEFAF1"/>
-        </w:rPr>
-        <w:t xml:space="preserve">, "twilight", </w:t>
-      </w:r>
-      <w:proofErr w:type="spellStart"/>
-      <w:r>
-        <w:rPr>
-          <w:rFonts w:ascii="Helvetica" w:hAnsi="Helvetica" w:cs="Helvetica"/>
-          <w:color w:val="222222"/>
-          <w:shd w:val="clear" w:color="auto" w:fill="FEFAF1"/>
-        </w:rPr>
-        <w:t>λυκά</w:t>
-      </w:r>
-      <w:proofErr w:type="spellEnd"/>
-      <w:r>
-        <w:rPr>
-          <w:rFonts w:ascii="Helvetica" w:hAnsi="Helvetica" w:cs="Helvetica"/>
-          <w:color w:val="222222"/>
-          <w:shd w:val="clear" w:color="auto" w:fill="FEFAF1"/>
-        </w:rPr>
-        <w:t>βας, "year" (lit. "</w:t>
-      </w:r>
-      <w:proofErr w:type="gramStart"/>
-      <w:r>
-        <w:rPr>
-          <w:rFonts w:ascii="Helvetica" w:hAnsi="Helvetica" w:cs="Helvetica"/>
-          <w:color w:val="222222"/>
-          <w:shd w:val="clear" w:color="auto" w:fill="FEFAF1"/>
-        </w:rPr>
-        <w:t>light's</w:t>
-      </w:r>
-      <w:proofErr w:type="gramEnd"/>
-      <w:r>
-        <w:rPr>
-          <w:rFonts w:ascii="Helvetica" w:hAnsi="Helvetica" w:cs="Helvetica"/>
-          <w:color w:val="222222"/>
-          <w:shd w:val="clear" w:color="auto" w:fill="FEFAF1"/>
-        </w:rPr>
-        <w:t xml:space="preserve"> course") etc. This, Cook argues, brings indeed much new 'light' to the matter as </w:t>
-      </w:r>
-      <w:proofErr w:type="spellStart"/>
-      <w:r>
-        <w:rPr>
-          <w:rFonts w:ascii="Helvetica" w:hAnsi="Helvetica" w:cs="Helvetica"/>
-          <w:color w:val="222222"/>
-          <w:shd w:val="clear" w:color="auto" w:fill="FEFAF1"/>
-        </w:rPr>
-        <w:t>Achaeus</w:t>
-      </w:r>
-      <w:proofErr w:type="spellEnd"/>
-      <w:r>
-        <w:rPr>
-          <w:rFonts w:ascii="Helvetica" w:hAnsi="Helvetica" w:cs="Helvetica"/>
-          <w:color w:val="222222"/>
-          <w:shd w:val="clear" w:color="auto" w:fill="FEFAF1"/>
-        </w:rPr>
-        <w:t xml:space="preserve">, the contemporary tragedian of Sophocles, spoke of Zeus </w:t>
-      </w:r>
-      <w:proofErr w:type="spellStart"/>
-      <w:r>
-        <w:rPr>
-          <w:rFonts w:ascii="Helvetica" w:hAnsi="Helvetica" w:cs="Helvetica"/>
-          <w:color w:val="222222"/>
-          <w:shd w:val="clear" w:color="auto" w:fill="FEFAF1"/>
-        </w:rPr>
-        <w:t>Lykaios</w:t>
-      </w:r>
-      <w:proofErr w:type="spellEnd"/>
-      <w:r>
-        <w:rPr>
-          <w:rFonts w:ascii="Helvetica" w:hAnsi="Helvetica" w:cs="Helvetica"/>
-          <w:color w:val="222222"/>
-          <w:shd w:val="clear" w:color="auto" w:fill="FEFAF1"/>
-        </w:rPr>
-        <w:t xml:space="preserve"> as "starry-eyed", and this Zeus </w:t>
-      </w:r>
-      <w:proofErr w:type="spellStart"/>
-      <w:r>
-        <w:rPr>
-          <w:rFonts w:ascii="Helvetica" w:hAnsi="Helvetica" w:cs="Helvetica"/>
-          <w:color w:val="222222"/>
-          <w:shd w:val="clear" w:color="auto" w:fill="FEFAF1"/>
-        </w:rPr>
-        <w:t>Lykaios</w:t>
-      </w:r>
-      <w:proofErr w:type="spellEnd"/>
-      <w:r>
-        <w:rPr>
-          <w:rFonts w:ascii="Helvetica" w:hAnsi="Helvetica" w:cs="Helvetica"/>
-          <w:color w:val="222222"/>
-          <w:shd w:val="clear" w:color="auto" w:fill="FEFAF1"/>
-        </w:rPr>
-        <w:t xml:space="preserve"> may just be the Arcadian Zeus, son of </w:t>
-      </w:r>
-      <w:proofErr w:type="spellStart"/>
-      <w:r>
-        <w:rPr>
-          <w:rFonts w:ascii="Helvetica" w:hAnsi="Helvetica" w:cs="Helvetica"/>
-          <w:color w:val="222222"/>
-          <w:shd w:val="clear" w:color="auto" w:fill="FEFAF1"/>
-        </w:rPr>
-        <w:t>Aether</w:t>
-      </w:r>
-      <w:proofErr w:type="spellEnd"/>
-      <w:r>
-        <w:rPr>
-          <w:rFonts w:ascii="Helvetica" w:hAnsi="Helvetica" w:cs="Helvetica"/>
-          <w:color w:val="222222"/>
-          <w:shd w:val="clear" w:color="auto" w:fill="FEFAF1"/>
-        </w:rPr>
-        <w:t xml:space="preserve">, described by Cicero. Again under this new signification may be seen Pausanias' descriptions of </w:t>
-      </w:r>
-      <w:proofErr w:type="spellStart"/>
-      <w:r>
-        <w:rPr>
-          <w:rFonts w:ascii="Helvetica" w:hAnsi="Helvetica" w:cs="Helvetica"/>
-          <w:color w:val="222222"/>
-          <w:shd w:val="clear" w:color="auto" w:fill="FEFAF1"/>
-        </w:rPr>
-        <w:t>Lykosoura</w:t>
-      </w:r>
-      <w:proofErr w:type="spellEnd"/>
-      <w:r>
-        <w:rPr>
-          <w:rFonts w:ascii="Helvetica" w:hAnsi="Helvetica" w:cs="Helvetica"/>
-          <w:color w:val="222222"/>
-          <w:shd w:val="clear" w:color="auto" w:fill="FEFAF1"/>
-        </w:rPr>
-        <w:t xml:space="preserve"> being 'the first city that ever the sun beheld', and of the altar of Zeus, at the summit of Mount </w:t>
-      </w:r>
-      <w:proofErr w:type="spellStart"/>
-      <w:r>
-        <w:rPr>
-          <w:rFonts w:ascii="Helvetica" w:hAnsi="Helvetica" w:cs="Helvetica"/>
-          <w:color w:val="222222"/>
-          <w:shd w:val="clear" w:color="auto" w:fill="FEFAF1"/>
-        </w:rPr>
-        <w:t>Lykaion</w:t>
-      </w:r>
-      <w:proofErr w:type="spellEnd"/>
-      <w:r>
-        <w:rPr>
-          <w:rFonts w:ascii="Helvetica" w:hAnsi="Helvetica" w:cs="Helvetica"/>
-          <w:color w:val="222222"/>
-          <w:shd w:val="clear" w:color="auto" w:fill="FEFAF1"/>
-        </w:rPr>
-        <w:t xml:space="preserve">, before which stood two columns bearing gilded eagles and 'facing the sun-rise'. Further Cook sees only the tale of Zeus' sacred precinct at Mount </w:t>
-      </w:r>
-      <w:proofErr w:type="spellStart"/>
-      <w:r>
-        <w:rPr>
-          <w:rFonts w:ascii="Helvetica" w:hAnsi="Helvetica" w:cs="Helvetica"/>
-          <w:color w:val="222222"/>
-          <w:shd w:val="clear" w:color="auto" w:fill="FEFAF1"/>
-        </w:rPr>
-        <w:t>Lykaion</w:t>
-      </w:r>
-      <w:proofErr w:type="spellEnd"/>
-      <w:r>
-        <w:rPr>
-          <w:rFonts w:ascii="Helvetica" w:hAnsi="Helvetica" w:cs="Helvetica"/>
-          <w:color w:val="222222"/>
-          <w:shd w:val="clear" w:color="auto" w:fill="FEFAF1"/>
-        </w:rPr>
-        <w:t xml:space="preserve"> allowing no shadows referring to Zeus as 'god of light' (</w:t>
-      </w:r>
-      <w:proofErr w:type="spellStart"/>
-      <w:r>
-        <w:rPr>
-          <w:rFonts w:ascii="Helvetica" w:hAnsi="Helvetica" w:cs="Helvetica"/>
-          <w:color w:val="222222"/>
-          <w:shd w:val="clear" w:color="auto" w:fill="FEFAF1"/>
-        </w:rPr>
-        <w:t>Lykaios</w:t>
-      </w:r>
-      <w:proofErr w:type="spellEnd"/>
-      <w:r>
-        <w:rPr>
-          <w:rFonts w:ascii="Helvetica" w:hAnsi="Helvetica" w:cs="Helvetica"/>
-          <w:color w:val="222222"/>
-          <w:shd w:val="clear" w:color="auto" w:fill="FEFAF1"/>
-        </w:rPr>
-        <w:t>)</w:t>
-      </w:r>
-      <w:proofErr w:type="gramStart"/>
-      <w:r>
-        <w:rPr>
-          <w:rFonts w:ascii="Helvetica" w:hAnsi="Helvetica" w:cs="Helvetica"/>
-          <w:color w:val="222222"/>
-          <w:shd w:val="clear" w:color="auto" w:fill="FEFAF1"/>
-        </w:rPr>
-        <w:t>.[</w:t>
-      </w:r>
-      <w:proofErr w:type="gramEnd"/>
-      <w:r>
-        <w:rPr>
-          <w:rFonts w:ascii="Helvetica" w:hAnsi="Helvetica" w:cs="Helvetica"/>
-          <w:color w:val="222222"/>
-          <w:shd w:val="clear" w:color="auto" w:fill="FEFAF1"/>
-        </w:rPr>
-        <w:t>129]</w:t>
-      </w:r>
-    </w:p>
-    <w:p>
-      <w:pPr>
-        <w:rPr>
-          <w:rFonts w:ascii="Helvetica" w:hAnsi="Helvetica" w:cs="Helvetica"/>
-          <w:color w:val="222222"/>
-          <w:shd w:val="clear" w:color="auto" w:fill="FEFAF1"/>
-        </w:rPr>
-      </w:pPr>
-    </w:p>
-    <w:p>
-      <w:pPr>
-        <w:rPr>
-          <w:rFonts w:ascii="Helvetica" w:hAnsi="Helvetica" w:cs="Helvetica"/>
+        <w:t xml:space="preserve">Zeus </w:t>
+      </w:r>
+      <w:proofErr w:type="spellStart"/>
+      <w:r>
+        <w:rPr>
+          <w:rStyle w:val="mw-headline"/>
+          <w:rFonts w:ascii="Arial" w:hAnsi="Arial" w:cs="Arial"/>
           <w:b/>
           <w:bCs/>
-          <w:color w:val="222222"/>
+          <w:color w:val="000000"/>
           <w:sz w:val="36"/>
           <w:szCs w:val="36"/>
-          <w:shd w:val="clear" w:color="auto" w:fill="FEFAF1"/>
-        </w:rPr>
-      </w:pPr>
-      <w:r>
-        <w:rPr>
-          <w:rFonts w:ascii="Helvetica" w:hAnsi="Helvetica" w:cs="Helvetica"/>
+        </w:rPr>
+        <w:t>Lykaios</w:t>
+      </w:r>
+      <w:proofErr w:type="spellEnd"/>
+      <w:r>
+        <w:rPr>
+          <w:rStyle w:val="mw-headline"/>
+          <w:rFonts w:ascii="Arial" w:hAnsi="Arial" w:cs="Arial"/>
           <w:b/>
           <w:bCs/>
-          <w:color w:val="222222"/>
+          <w:color w:val="000000"/>
           <w:sz w:val="36"/>
           <w:szCs w:val="36"/>
+        </w:rPr>
+        <w:t>:</w:t>
+      </w:r>
+    </w:p>
+    <w:p>
+      <w:pPr>
+        <w:rPr>
+          <w:rFonts w:ascii="Helvetica" w:hAnsi="Helvetica" w:cs="Helvetica"/>
+          <w:color w:val="222222"/>
+          <w:shd w:val="clear" w:color="auto" w:fill="FEFAF1"/>
+        </w:rPr>
+      </w:pPr>
+      <w:r>
+        <w:rPr>
+          <w:rFonts w:ascii="Helvetica" w:hAnsi="Helvetica" w:cs="Helvetica"/>
+          <w:color w:val="222222"/>
+          <w:shd w:val="clear" w:color="auto" w:fill="FEFAF1"/>
+        </w:rPr>
+        <w:t xml:space="preserve">The epithet Zeus </w:t>
+      </w:r>
+      <w:proofErr w:type="spellStart"/>
+      <w:r>
+        <w:rPr>
+          <w:rFonts w:ascii="Helvetica" w:hAnsi="Helvetica" w:cs="Helvetica"/>
+          <w:color w:val="222222"/>
+          <w:shd w:val="clear" w:color="auto" w:fill="FEFAF1"/>
+        </w:rPr>
+        <w:t>Lykaios</w:t>
+      </w:r>
+      <w:proofErr w:type="spellEnd"/>
+      <w:r>
+        <w:rPr>
+          <w:rFonts w:ascii="Helvetica" w:hAnsi="Helvetica" w:cs="Helvetica"/>
+          <w:color w:val="222222"/>
+          <w:shd w:val="clear" w:color="auto" w:fill="FEFAF1"/>
+        </w:rPr>
+        <w:t xml:space="preserve"> ("wolf-Zeus") is assumed by Zeus only in connection with the archaic festival of the </w:t>
+      </w:r>
+      <w:proofErr w:type="spellStart"/>
+      <w:r>
+        <w:rPr>
+          <w:rFonts w:ascii="Helvetica" w:hAnsi="Helvetica" w:cs="Helvetica"/>
+          <w:color w:val="222222"/>
+          <w:shd w:val="clear" w:color="auto" w:fill="FEFAF1"/>
+        </w:rPr>
+        <w:t>Lykaia</w:t>
+      </w:r>
+      <w:proofErr w:type="spellEnd"/>
+      <w:r>
+        <w:rPr>
+          <w:rFonts w:ascii="Helvetica" w:hAnsi="Helvetica" w:cs="Helvetica"/>
+          <w:color w:val="222222"/>
+          <w:shd w:val="clear" w:color="auto" w:fill="FEFAF1"/>
+        </w:rPr>
+        <w:t xml:space="preserve"> on the slopes of Mount </w:t>
+      </w:r>
+      <w:proofErr w:type="spellStart"/>
+      <w:r>
+        <w:rPr>
+          <w:rFonts w:ascii="Helvetica" w:hAnsi="Helvetica" w:cs="Helvetica"/>
+          <w:color w:val="222222"/>
+          <w:shd w:val="clear" w:color="auto" w:fill="FEFAF1"/>
+        </w:rPr>
+        <w:t>Lykaion</w:t>
+      </w:r>
+      <w:proofErr w:type="spellEnd"/>
+      <w:r>
+        <w:rPr>
+          <w:rFonts w:ascii="Helvetica" w:hAnsi="Helvetica" w:cs="Helvetica"/>
+          <w:color w:val="222222"/>
+          <w:shd w:val="clear" w:color="auto" w:fill="FEFAF1"/>
+        </w:rPr>
+        <w:t xml:space="preserve"> ("Wolf Mountain"), the tallest peak in rustic Arcadia; Zeus had only a formal connection with the rituals and myths of this primitive rite of passage with an ancient threat of cannibalism and the possibility of a werewolf transformation for the </w:t>
+      </w:r>
+      <w:proofErr w:type="spellStart"/>
+      <w:r>
+        <w:rPr>
+          <w:rFonts w:ascii="Helvetica" w:hAnsi="Helvetica" w:cs="Helvetica"/>
+          <w:color w:val="222222"/>
+          <w:shd w:val="clear" w:color="auto" w:fill="FEFAF1"/>
+        </w:rPr>
+        <w:t>ephebes</w:t>
+      </w:r>
+      <w:proofErr w:type="spellEnd"/>
+      <w:r>
+        <w:rPr>
+          <w:rFonts w:ascii="Helvetica" w:hAnsi="Helvetica" w:cs="Helvetica"/>
+          <w:color w:val="222222"/>
+          <w:shd w:val="clear" w:color="auto" w:fill="FEFAF1"/>
+        </w:rPr>
+        <w:t xml:space="preserve"> who were the participants. Near the ancient ash-heap where the sacrifices took place was a forbidden precinct in which, allegedly, no shadows were ever cast.</w:t>
+      </w:r>
+    </w:p>
+    <w:p>
+      <w:pPr>
+        <w:rPr>
+          <w:rFonts w:ascii="Helvetica" w:hAnsi="Helvetica" w:cs="Helvetica"/>
+          <w:color w:val="222222"/>
+          <w:shd w:val="clear" w:color="auto" w:fill="FEFAF1"/>
+        </w:rPr>
+      </w:pPr>
+    </w:p>
+    <w:p>
+      <w:pPr>
+        <w:rPr>
+          <w:rFonts w:ascii="Helvetica" w:hAnsi="Helvetica" w:cs="Helvetica"/>
+          <w:color w:val="222222"/>
+          <w:shd w:val="clear" w:color="auto" w:fill="FEFAF1"/>
+        </w:rPr>
+      </w:pPr>
+      <w:r>
+        <w:rPr>
+          <w:rFonts w:ascii="Helvetica" w:hAnsi="Helvetica" w:cs="Helvetica"/>
+          <w:color w:val="222222"/>
+          <w:shd w:val="clear" w:color="auto" w:fill="FEFAF1"/>
+        </w:rPr>
+        <w:t xml:space="preserve">According to Plato, a particular clan would gather on the mountain to make a sacrifice every nine years to Zeus </w:t>
+      </w:r>
+      <w:proofErr w:type="spellStart"/>
+      <w:r>
+        <w:rPr>
+          <w:rFonts w:ascii="Helvetica" w:hAnsi="Helvetica" w:cs="Helvetica"/>
+          <w:color w:val="222222"/>
+          <w:shd w:val="clear" w:color="auto" w:fill="FEFAF1"/>
+        </w:rPr>
+        <w:t>Lykaios</w:t>
+      </w:r>
+      <w:proofErr w:type="spellEnd"/>
+      <w:r>
+        <w:rPr>
+          <w:rFonts w:ascii="Helvetica" w:hAnsi="Helvetica" w:cs="Helvetica"/>
+          <w:color w:val="222222"/>
+          <w:shd w:val="clear" w:color="auto" w:fill="FEFAF1"/>
+        </w:rPr>
+        <w:t xml:space="preserve">, and a single morsel of human entrails would be intermingled with the </w:t>
+      </w:r>
+      <w:proofErr w:type="gramStart"/>
+      <w:r>
+        <w:rPr>
+          <w:rFonts w:ascii="Helvetica" w:hAnsi="Helvetica" w:cs="Helvetica"/>
+          <w:color w:val="222222"/>
+          <w:shd w:val="clear" w:color="auto" w:fill="FEFAF1"/>
+        </w:rPr>
+        <w:t>animal's</w:t>
+      </w:r>
+      <w:proofErr w:type="gramEnd"/>
+      <w:r>
+        <w:rPr>
+          <w:rFonts w:ascii="Helvetica" w:hAnsi="Helvetica" w:cs="Helvetica"/>
+          <w:color w:val="222222"/>
+          <w:shd w:val="clear" w:color="auto" w:fill="FEFAF1"/>
+        </w:rPr>
+        <w:t xml:space="preserve">. Whoever ate the human flesh was said to turn into a wolf, and could only regain human form if he did not eat again of human flesh until the next nine-year cycle had ended. </w:t>
+      </w:r>
+      <w:r>
+        <w:rPr>
+          <w:rFonts w:ascii="Helvetica" w:hAnsi="Helvetica" w:cs="Helvetica"/>
+          <w:color w:val="222222"/>
+          <w:shd w:val="clear" w:color="auto" w:fill="FEFAF1"/>
+        </w:rPr>
+        <w:lastRenderedPageBreak/>
+        <w:t xml:space="preserve">There were games associated with the </w:t>
+      </w:r>
+      <w:proofErr w:type="spellStart"/>
+      <w:r>
+        <w:rPr>
+          <w:rFonts w:ascii="Helvetica" w:hAnsi="Helvetica" w:cs="Helvetica"/>
+          <w:color w:val="222222"/>
+          <w:shd w:val="clear" w:color="auto" w:fill="FEFAF1"/>
+        </w:rPr>
+        <w:t>Lykaia</w:t>
+      </w:r>
+      <w:proofErr w:type="spellEnd"/>
+      <w:r>
+        <w:rPr>
+          <w:rFonts w:ascii="Helvetica" w:hAnsi="Helvetica" w:cs="Helvetica"/>
+          <w:color w:val="222222"/>
+          <w:shd w:val="clear" w:color="auto" w:fill="FEFAF1"/>
+        </w:rPr>
+        <w:t xml:space="preserve">, removed in the fourth century to the first urbanization of Arcadia, Megalopolis; there the major temple was dedicated to Zeus </w:t>
+      </w:r>
+      <w:proofErr w:type="spellStart"/>
+      <w:r>
+        <w:rPr>
+          <w:rFonts w:ascii="Helvetica" w:hAnsi="Helvetica" w:cs="Helvetica"/>
+          <w:color w:val="222222"/>
+          <w:shd w:val="clear" w:color="auto" w:fill="FEFAF1"/>
+        </w:rPr>
+        <w:t>Lykaios</w:t>
+      </w:r>
+      <w:proofErr w:type="spellEnd"/>
+      <w:r>
+        <w:rPr>
+          <w:rFonts w:ascii="Helvetica" w:hAnsi="Helvetica" w:cs="Helvetica"/>
+          <w:color w:val="222222"/>
+          <w:shd w:val="clear" w:color="auto" w:fill="FEFAF1"/>
+        </w:rPr>
+        <w:t>.</w:t>
+      </w:r>
+    </w:p>
+    <w:p>
+      <w:pPr>
+        <w:rPr>
+          <w:rFonts w:ascii="Helvetica" w:hAnsi="Helvetica" w:cs="Helvetica"/>
+          <w:color w:val="222222"/>
+          <w:shd w:val="clear" w:color="auto" w:fill="FEFAF1"/>
+        </w:rPr>
+      </w:pPr>
+    </w:p>
+    <w:p>
+      <w:pPr>
+        <w:rPr>
+          <w:rFonts w:ascii="Helvetica" w:hAnsi="Helvetica" w:cs="Helvetica"/>
+          <w:color w:val="222222"/>
+          <w:shd w:val="clear" w:color="auto" w:fill="FEFAF1"/>
+        </w:rPr>
+      </w:pPr>
+      <w:r>
+        <w:rPr>
+          <w:rFonts w:ascii="Helvetica" w:hAnsi="Helvetica" w:cs="Helvetica"/>
+          <w:color w:val="222222"/>
+          <w:shd w:val="clear" w:color="auto" w:fill="FEFAF1"/>
+        </w:rPr>
+        <w:t xml:space="preserve">There is, however, the crucial detail that </w:t>
+      </w:r>
+      <w:proofErr w:type="spellStart"/>
+      <w:r>
+        <w:rPr>
+          <w:rFonts w:ascii="Helvetica" w:hAnsi="Helvetica" w:cs="Helvetica"/>
+          <w:color w:val="222222"/>
+          <w:shd w:val="clear" w:color="auto" w:fill="FEFAF1"/>
+        </w:rPr>
+        <w:t>Lykaios</w:t>
+      </w:r>
+      <w:proofErr w:type="spellEnd"/>
+      <w:r>
+        <w:rPr>
+          <w:rFonts w:ascii="Helvetica" w:hAnsi="Helvetica" w:cs="Helvetica"/>
+          <w:color w:val="222222"/>
+          <w:shd w:val="clear" w:color="auto" w:fill="FEFAF1"/>
+        </w:rPr>
+        <w:t xml:space="preserve"> or </w:t>
+      </w:r>
+      <w:proofErr w:type="spellStart"/>
+      <w:r>
+        <w:rPr>
+          <w:rFonts w:ascii="Helvetica" w:hAnsi="Helvetica" w:cs="Helvetica"/>
+          <w:color w:val="222222"/>
+          <w:shd w:val="clear" w:color="auto" w:fill="FEFAF1"/>
+        </w:rPr>
+        <w:t>Lykeios</w:t>
+      </w:r>
+      <w:proofErr w:type="spellEnd"/>
+      <w:r>
+        <w:rPr>
+          <w:rFonts w:ascii="Helvetica" w:hAnsi="Helvetica" w:cs="Helvetica"/>
+          <w:color w:val="222222"/>
+          <w:shd w:val="clear" w:color="auto" w:fill="FEFAF1"/>
+        </w:rPr>
+        <w:t xml:space="preserve"> (epithets of Zeus and Apollo) may derive from Proto-Greek *</w:t>
+      </w:r>
+      <w:proofErr w:type="spellStart"/>
+      <w:r>
+        <w:rPr>
+          <w:rFonts w:ascii="Helvetica" w:hAnsi="Helvetica" w:cs="Helvetica"/>
+          <w:color w:val="222222"/>
+          <w:shd w:val="clear" w:color="auto" w:fill="FEFAF1"/>
+        </w:rPr>
+        <w:t>λύκη</w:t>
+      </w:r>
+      <w:proofErr w:type="spellEnd"/>
+      <w:r>
+        <w:rPr>
+          <w:rFonts w:ascii="Helvetica" w:hAnsi="Helvetica" w:cs="Helvetica"/>
+          <w:color w:val="222222"/>
+          <w:shd w:val="clear" w:color="auto" w:fill="FEFAF1"/>
+        </w:rPr>
+        <w:t xml:space="preserve">, "light", a noun still attested in compounds such as </w:t>
+      </w:r>
+      <w:proofErr w:type="spellStart"/>
+      <w:r>
+        <w:rPr>
+          <w:rFonts w:ascii="Helvetica" w:hAnsi="Helvetica" w:cs="Helvetica"/>
+          <w:color w:val="222222"/>
+          <w:shd w:val="clear" w:color="auto" w:fill="FEFAF1"/>
+        </w:rPr>
+        <w:t>ἀμφιλύκη</w:t>
+      </w:r>
+      <w:proofErr w:type="spellEnd"/>
+      <w:r>
+        <w:rPr>
+          <w:rFonts w:ascii="Helvetica" w:hAnsi="Helvetica" w:cs="Helvetica"/>
+          <w:color w:val="222222"/>
+          <w:shd w:val="clear" w:color="auto" w:fill="FEFAF1"/>
+        </w:rPr>
+        <w:t xml:space="preserve">, "twilight", </w:t>
+      </w:r>
+      <w:proofErr w:type="spellStart"/>
+      <w:r>
+        <w:rPr>
+          <w:rFonts w:ascii="Helvetica" w:hAnsi="Helvetica" w:cs="Helvetica"/>
+          <w:color w:val="222222"/>
+          <w:shd w:val="clear" w:color="auto" w:fill="FEFAF1"/>
+        </w:rPr>
+        <w:t>λυκά</w:t>
+      </w:r>
+      <w:proofErr w:type="spellEnd"/>
+      <w:r>
+        <w:rPr>
+          <w:rFonts w:ascii="Helvetica" w:hAnsi="Helvetica" w:cs="Helvetica"/>
+          <w:color w:val="222222"/>
+          <w:shd w:val="clear" w:color="auto" w:fill="FEFAF1"/>
+        </w:rPr>
+        <w:t>βας, "year" (lit. "</w:t>
+      </w:r>
+      <w:proofErr w:type="gramStart"/>
+      <w:r>
+        <w:rPr>
+          <w:rFonts w:ascii="Helvetica" w:hAnsi="Helvetica" w:cs="Helvetica"/>
+          <w:color w:val="222222"/>
+          <w:shd w:val="clear" w:color="auto" w:fill="FEFAF1"/>
+        </w:rPr>
+        <w:t>light's</w:t>
+      </w:r>
+      <w:proofErr w:type="gramEnd"/>
+      <w:r>
+        <w:rPr>
+          <w:rFonts w:ascii="Helvetica" w:hAnsi="Helvetica" w:cs="Helvetica"/>
+          <w:color w:val="222222"/>
+          <w:shd w:val="clear" w:color="auto" w:fill="FEFAF1"/>
+        </w:rPr>
+        <w:t xml:space="preserve"> course") etc. This, Cook argues, brings indeed much new 'light' to the matter as </w:t>
+      </w:r>
+      <w:proofErr w:type="spellStart"/>
+      <w:r>
+        <w:rPr>
+          <w:rFonts w:ascii="Helvetica" w:hAnsi="Helvetica" w:cs="Helvetica"/>
+          <w:color w:val="222222"/>
+          <w:shd w:val="clear" w:color="auto" w:fill="FEFAF1"/>
+        </w:rPr>
+        <w:t>Achaeus</w:t>
+      </w:r>
+      <w:proofErr w:type="spellEnd"/>
+      <w:r>
+        <w:rPr>
+          <w:rFonts w:ascii="Helvetica" w:hAnsi="Helvetica" w:cs="Helvetica"/>
+          <w:color w:val="222222"/>
+          <w:shd w:val="clear" w:color="auto" w:fill="FEFAF1"/>
+        </w:rPr>
+        <w:t xml:space="preserve">, the contemporary tragedian of Sophocles, spoke of Zeus </w:t>
+      </w:r>
+      <w:proofErr w:type="spellStart"/>
+      <w:r>
+        <w:rPr>
+          <w:rFonts w:ascii="Helvetica" w:hAnsi="Helvetica" w:cs="Helvetica"/>
+          <w:color w:val="222222"/>
+          <w:shd w:val="clear" w:color="auto" w:fill="FEFAF1"/>
+        </w:rPr>
+        <w:t>Lykaios</w:t>
+      </w:r>
+      <w:proofErr w:type="spellEnd"/>
+      <w:r>
+        <w:rPr>
+          <w:rFonts w:ascii="Helvetica" w:hAnsi="Helvetica" w:cs="Helvetica"/>
+          <w:color w:val="222222"/>
+          <w:shd w:val="clear" w:color="auto" w:fill="FEFAF1"/>
+        </w:rPr>
+        <w:t xml:space="preserve"> as "starry-eyed", and this Zeus </w:t>
+      </w:r>
+      <w:proofErr w:type="spellStart"/>
+      <w:r>
+        <w:rPr>
+          <w:rFonts w:ascii="Helvetica" w:hAnsi="Helvetica" w:cs="Helvetica"/>
+          <w:color w:val="222222"/>
+          <w:shd w:val="clear" w:color="auto" w:fill="FEFAF1"/>
+        </w:rPr>
+        <w:t>Lykaios</w:t>
+      </w:r>
+      <w:proofErr w:type="spellEnd"/>
+      <w:r>
+        <w:rPr>
+          <w:rFonts w:ascii="Helvetica" w:hAnsi="Helvetica" w:cs="Helvetica"/>
+          <w:color w:val="222222"/>
+          <w:shd w:val="clear" w:color="auto" w:fill="FEFAF1"/>
+        </w:rPr>
+        <w:t xml:space="preserve"> may just be the Arcadian Zeus, son of </w:t>
+      </w:r>
+      <w:proofErr w:type="spellStart"/>
+      <w:r>
+        <w:rPr>
+          <w:rFonts w:ascii="Helvetica" w:hAnsi="Helvetica" w:cs="Helvetica"/>
+          <w:color w:val="222222"/>
+          <w:shd w:val="clear" w:color="auto" w:fill="FEFAF1"/>
+        </w:rPr>
+        <w:t>Aether</w:t>
+      </w:r>
+      <w:proofErr w:type="spellEnd"/>
+      <w:r>
+        <w:rPr>
+          <w:rFonts w:ascii="Helvetica" w:hAnsi="Helvetica" w:cs="Helvetica"/>
+          <w:color w:val="222222"/>
+          <w:shd w:val="clear" w:color="auto" w:fill="FEFAF1"/>
+        </w:rPr>
+        <w:t xml:space="preserve">, described by Cicero. Again under this new signification may be seen Pausanias' descriptions of </w:t>
+      </w:r>
+      <w:proofErr w:type="spellStart"/>
+      <w:r>
+        <w:rPr>
+          <w:rFonts w:ascii="Helvetica" w:hAnsi="Helvetica" w:cs="Helvetica"/>
+          <w:color w:val="222222"/>
+          <w:shd w:val="clear" w:color="auto" w:fill="FEFAF1"/>
+        </w:rPr>
+        <w:t>Lykosoura</w:t>
+      </w:r>
+      <w:proofErr w:type="spellEnd"/>
+      <w:r>
+        <w:rPr>
+          <w:rFonts w:ascii="Helvetica" w:hAnsi="Helvetica" w:cs="Helvetica"/>
+          <w:color w:val="222222"/>
+          <w:shd w:val="clear" w:color="auto" w:fill="FEFAF1"/>
+        </w:rPr>
+        <w:t xml:space="preserve"> being 'the first city that ever the sun beheld', and of the altar of Zeus, at the summit of Mount </w:t>
+      </w:r>
+      <w:proofErr w:type="spellStart"/>
+      <w:r>
+        <w:rPr>
+          <w:rFonts w:ascii="Helvetica" w:hAnsi="Helvetica" w:cs="Helvetica"/>
+          <w:color w:val="222222"/>
+          <w:shd w:val="clear" w:color="auto" w:fill="FEFAF1"/>
+        </w:rPr>
+        <w:t>Lykaion</w:t>
+      </w:r>
+      <w:proofErr w:type="spellEnd"/>
+      <w:r>
+        <w:rPr>
+          <w:rFonts w:ascii="Helvetica" w:hAnsi="Helvetica" w:cs="Helvetica"/>
+          <w:color w:val="222222"/>
+          <w:shd w:val="clear" w:color="auto" w:fill="FEFAF1"/>
+        </w:rPr>
+        <w:t xml:space="preserve">, before which stood two columns bearing gilded eagles and 'facing the sun-rise'. Further Cook sees only the tale of Zeus' sacred precinct at Mount </w:t>
+      </w:r>
+      <w:proofErr w:type="spellStart"/>
+      <w:r>
+        <w:rPr>
+          <w:rFonts w:ascii="Helvetica" w:hAnsi="Helvetica" w:cs="Helvetica"/>
+          <w:color w:val="222222"/>
+          <w:shd w:val="clear" w:color="auto" w:fill="FEFAF1"/>
+        </w:rPr>
+        <w:t>Lykaion</w:t>
+      </w:r>
+      <w:proofErr w:type="spellEnd"/>
+      <w:r>
+        <w:rPr>
+          <w:rFonts w:ascii="Helvetica" w:hAnsi="Helvetica" w:cs="Helvetica"/>
+          <w:color w:val="222222"/>
+          <w:shd w:val="clear" w:color="auto" w:fill="FEFAF1"/>
+        </w:rPr>
+        <w:t xml:space="preserve"> allowing no shadows referring to Zeus as 'god of light' (</w:t>
+      </w:r>
+      <w:proofErr w:type="spellStart"/>
+      <w:r>
+        <w:rPr>
+          <w:rFonts w:ascii="Helvetica" w:hAnsi="Helvetica" w:cs="Helvetica"/>
+          <w:color w:val="222222"/>
+          <w:shd w:val="clear" w:color="auto" w:fill="FEFAF1"/>
+        </w:rPr>
+        <w:t>Lykaios</w:t>
+      </w:r>
+      <w:proofErr w:type="spellEnd"/>
+      <w:r>
+        <w:rPr>
+          <w:rFonts w:ascii="Helvetica" w:hAnsi="Helvetica" w:cs="Helvetica"/>
+          <w:color w:val="222222"/>
+          <w:shd w:val="clear" w:color="auto" w:fill="FEFAF1"/>
+        </w:rPr>
+        <w:t>).</w:t>
+      </w:r>
+    </w:p>
+    <w:p>
+      <w:pPr>
+        <w:rPr>
+          <w:rFonts w:ascii="Helvetica" w:hAnsi="Helvetica" w:cs="Helvetica"/>
+          <w:color w:val="222222"/>
+          <w:shd w:val="clear" w:color="auto" w:fill="FEFAF1"/>
+        </w:rPr>
+      </w:pPr>
+    </w:p>
+    <w:p>
+      <w:pPr>
+        <w:rPr>
+          <w:rFonts w:ascii="Helvetica" w:hAnsi="Helvetica" w:cs="Helvetica"/>
+          <w:b/>
+          <w:bCs/>
+          <w:color w:val="222222"/>
+          <w:sz w:val="36"/>
+          <w:szCs w:val="36"/>
+          <w:shd w:val="clear" w:color="auto" w:fill="FEFAF1"/>
+        </w:rPr>
+      </w:pPr>
+      <w:r>
+        <w:rPr>
+          <w:rFonts w:ascii="Helvetica" w:hAnsi="Helvetica" w:cs="Helvetica"/>
+          <w:b/>
+          <w:bCs/>
+          <w:color w:val="222222"/>
+          <w:sz w:val="36"/>
+          <w:szCs w:val="36"/>
           <w:shd w:val="clear" w:color="auto" w:fill="FEFAF1"/>
         </w:rPr>
         <w:t>Oracles of Zeus</w:t>
@@ -2113,265 +2168,247 @@
           <w:color w:val="222222"/>
           <w:shd w:val="clear" w:color="auto" w:fill="FEFAF1"/>
         </w:rPr>
+        <w:t xml:space="preserve">Although most oracle sites were usually dedicated to Apollo, the heroes, or various goddesses like Themis, a few oracular sites were dedicated to Zeus. In addition, some foreign oracles, such as </w:t>
+      </w:r>
+      <w:proofErr w:type="spellStart"/>
+      <w:r>
+        <w:rPr>
+          <w:rFonts w:ascii="Helvetica" w:hAnsi="Helvetica" w:cs="Helvetica"/>
+          <w:color w:val="222222"/>
+          <w:shd w:val="clear" w:color="auto" w:fill="FEFAF1"/>
+        </w:rPr>
+        <w:t>Baʿal's</w:t>
+      </w:r>
+      <w:proofErr w:type="spellEnd"/>
+      <w:r>
+        <w:rPr>
+          <w:rFonts w:ascii="Helvetica" w:hAnsi="Helvetica" w:cs="Helvetica"/>
+          <w:color w:val="222222"/>
+          <w:shd w:val="clear" w:color="auto" w:fill="FEFAF1"/>
+        </w:rPr>
+        <w:t xml:space="preserve"> at Heliopolis, were associated with Zeus in Greek or Jupiter in Latin.</w:t>
+      </w:r>
+    </w:p>
+    <w:p>
+      <w:pPr>
+        <w:rPr>
+          <w:rFonts w:ascii="Helvetica" w:hAnsi="Helvetica" w:cs="Helvetica"/>
+          <w:color w:val="222222"/>
+          <w:shd w:val="clear" w:color="auto" w:fill="FEFAF1"/>
+        </w:rPr>
+      </w:pPr>
+    </w:p>
+    <w:p>
+      <w:pPr>
+        <w:rPr>
+          <w:rFonts w:ascii="Helvetica" w:hAnsi="Helvetica" w:cs="Helvetica"/>
+          <w:color w:val="222222"/>
+          <w:shd w:val="clear" w:color="auto" w:fill="FEFAF1"/>
+        </w:rPr>
+      </w:pPr>
+      <w:r>
+        <w:rPr>
+          <w:rFonts w:ascii="Helvetica" w:hAnsi="Helvetica" w:cs="Helvetica"/>
+          <w:color w:val="222222"/>
+          <w:shd w:val="clear" w:color="auto" w:fill="FEFAF1"/>
+        </w:rPr>
+        <w:t>The Oracle at Dodona</w:t>
+      </w:r>
+    </w:p>
+    <w:p>
+      <w:pPr>
+        <w:rPr>
+          <w:rFonts w:ascii="Helvetica" w:hAnsi="Helvetica" w:cs="Helvetica"/>
+          <w:color w:val="222222"/>
+          <w:shd w:val="clear" w:color="auto" w:fill="FEFAF1"/>
+        </w:rPr>
+      </w:pPr>
+      <w:r>
+        <w:rPr>
+          <w:rFonts w:ascii="Helvetica" w:hAnsi="Helvetica" w:cs="Helvetica"/>
+          <w:color w:val="222222"/>
+          <w:shd w:val="clear" w:color="auto" w:fill="FEFAF1"/>
+        </w:rPr>
+        <w:t xml:space="preserve">The cult of Zeus at Dodona in Epirus, where there is evidence of religious activity from the second millennium BC onward, centered on a sacred oak. When the Odyssey was composed (circa 750 BC), divination was done there by barefoot priests called </w:t>
+      </w:r>
+      <w:proofErr w:type="spellStart"/>
+      <w:r>
+        <w:rPr>
+          <w:rFonts w:ascii="Helvetica" w:hAnsi="Helvetica" w:cs="Helvetica"/>
+          <w:color w:val="222222"/>
+          <w:shd w:val="clear" w:color="auto" w:fill="FEFAF1"/>
+        </w:rPr>
+        <w:t>Selloi</w:t>
+      </w:r>
+      <w:proofErr w:type="spellEnd"/>
+      <w:r>
+        <w:rPr>
+          <w:rFonts w:ascii="Helvetica" w:hAnsi="Helvetica" w:cs="Helvetica"/>
+          <w:color w:val="222222"/>
+          <w:shd w:val="clear" w:color="auto" w:fill="FEFAF1"/>
+        </w:rPr>
+        <w:t xml:space="preserve">, who lay on the ground and observed the rustling of the leaves and branches. By the time Herodotus wrote about Dodona, female priestesses called </w:t>
+      </w:r>
+      <w:proofErr w:type="spellStart"/>
+      <w:r>
+        <w:rPr>
+          <w:rFonts w:ascii="Helvetica" w:hAnsi="Helvetica" w:cs="Helvetica"/>
+          <w:color w:val="222222"/>
+          <w:shd w:val="clear" w:color="auto" w:fill="FEFAF1"/>
+        </w:rPr>
+        <w:t>peleiades</w:t>
+      </w:r>
+      <w:proofErr w:type="spellEnd"/>
+      <w:r>
+        <w:rPr>
+          <w:rFonts w:ascii="Helvetica" w:hAnsi="Helvetica" w:cs="Helvetica"/>
+          <w:color w:val="222222"/>
+          <w:shd w:val="clear" w:color="auto" w:fill="FEFAF1"/>
+        </w:rPr>
+        <w:t xml:space="preserve"> ("doves") had replaced the male priests.</w:t>
+      </w:r>
+    </w:p>
+    <w:p>
+      <w:pPr>
+        <w:rPr>
+          <w:rFonts w:ascii="Helvetica" w:hAnsi="Helvetica" w:cs="Helvetica"/>
+          <w:color w:val="222222"/>
+          <w:shd w:val="clear" w:color="auto" w:fill="FEFAF1"/>
+        </w:rPr>
+      </w:pPr>
+    </w:p>
+    <w:p>
+      <w:pPr>
+        <w:rPr>
+          <w:rFonts w:ascii="Helvetica" w:hAnsi="Helvetica" w:cs="Helvetica"/>
+          <w:color w:val="222222"/>
+          <w:shd w:val="clear" w:color="auto" w:fill="FEFAF1"/>
+        </w:rPr>
+      </w:pPr>
+      <w:r>
+        <w:rPr>
+          <w:rFonts w:ascii="Helvetica" w:hAnsi="Helvetica" w:cs="Helvetica"/>
+          <w:color w:val="222222"/>
+          <w:shd w:val="clear" w:color="auto" w:fill="FEFAF1"/>
+        </w:rPr>
+        <w:t xml:space="preserve">Zeus' consort at Dodona was not Hera, but the goddess Dione — whose name is a feminine form of "Zeus". Her status as a </w:t>
+      </w:r>
+      <w:proofErr w:type="spellStart"/>
+      <w:proofErr w:type="gramStart"/>
+      <w:r>
+        <w:rPr>
+          <w:rFonts w:ascii="Helvetica" w:hAnsi="Helvetica" w:cs="Helvetica"/>
+          <w:color w:val="222222"/>
+          <w:shd w:val="clear" w:color="auto" w:fill="FEFAF1"/>
+        </w:rPr>
+        <w:t>titaness</w:t>
+      </w:r>
+      <w:proofErr w:type="spellEnd"/>
+      <w:proofErr w:type="gramEnd"/>
+      <w:r>
+        <w:rPr>
+          <w:rFonts w:ascii="Helvetica" w:hAnsi="Helvetica" w:cs="Helvetica"/>
+          <w:color w:val="222222"/>
+          <w:shd w:val="clear" w:color="auto" w:fill="FEFAF1"/>
+        </w:rPr>
+        <w:t xml:space="preserve"> suggests to some that she may have been a more powerful pre-Hellenic deity, and perhaps the original occupant of the oracle.</w:t>
+      </w:r>
+    </w:p>
+    <w:p>
+      <w:pPr>
+        <w:rPr>
+          <w:rFonts w:ascii="Helvetica" w:hAnsi="Helvetica" w:cs="Helvetica"/>
+          <w:color w:val="222222"/>
+          <w:shd w:val="clear" w:color="auto" w:fill="FEFAF1"/>
+        </w:rPr>
+      </w:pPr>
+    </w:p>
+    <w:p>
+      <w:pPr>
+        <w:rPr>
+          <w:rFonts w:ascii="Helvetica" w:hAnsi="Helvetica" w:cs="Helvetica"/>
+          <w:color w:val="222222"/>
+          <w:shd w:val="clear" w:color="auto" w:fill="FEFAF1"/>
+        </w:rPr>
+      </w:pPr>
+      <w:r>
+        <w:rPr>
+          <w:rFonts w:ascii="Helvetica" w:hAnsi="Helvetica" w:cs="Helvetica"/>
+          <w:color w:val="222222"/>
+          <w:shd w:val="clear" w:color="auto" w:fill="FEFAF1"/>
+        </w:rPr>
+        <w:t xml:space="preserve">The Oracle at </w:t>
+      </w:r>
+      <w:proofErr w:type="spellStart"/>
+      <w:r>
+        <w:rPr>
+          <w:rFonts w:ascii="Helvetica" w:hAnsi="Helvetica" w:cs="Helvetica"/>
+          <w:color w:val="222222"/>
+          <w:shd w:val="clear" w:color="auto" w:fill="FEFAF1"/>
+        </w:rPr>
+        <w:t>Siwa</w:t>
+      </w:r>
+      <w:proofErr w:type="spellEnd"/>
+    </w:p>
+    <w:p>
+      <w:pPr>
+        <w:rPr>
+          <w:rFonts w:ascii="Helvetica" w:hAnsi="Helvetica" w:cs="Helvetica"/>
+          <w:color w:val="222222"/>
+          <w:shd w:val="clear" w:color="auto" w:fill="FEFAF1"/>
+        </w:rPr>
+      </w:pPr>
+      <w:r>
+        <w:rPr>
+          <w:rFonts w:ascii="Helvetica" w:hAnsi="Helvetica" w:cs="Helvetica"/>
+          <w:color w:val="222222"/>
+          <w:shd w:val="clear" w:color="auto" w:fill="FEFAF1"/>
+        </w:rPr>
+        <w:t xml:space="preserve">The oracle of Ammon at the </w:t>
+      </w:r>
+      <w:proofErr w:type="spellStart"/>
+      <w:r>
+        <w:rPr>
+          <w:rFonts w:ascii="Helvetica" w:hAnsi="Helvetica" w:cs="Helvetica"/>
+          <w:color w:val="222222"/>
+          <w:shd w:val="clear" w:color="auto" w:fill="FEFAF1"/>
+        </w:rPr>
+        <w:t>Siwa</w:t>
+      </w:r>
+      <w:proofErr w:type="spellEnd"/>
+      <w:r>
+        <w:rPr>
+          <w:rFonts w:ascii="Helvetica" w:hAnsi="Helvetica" w:cs="Helvetica"/>
+          <w:color w:val="222222"/>
+          <w:shd w:val="clear" w:color="auto" w:fill="FEFAF1"/>
+        </w:rPr>
+        <w:t xml:space="preserve"> Oasis in the Western Desert of Egypt did not lie within the bounds of the Greek world before Alexander's day, but it already loomed large in the Greek mind during the archaic era: Herodotus mentions consultations with Zeus Ammon in his account of the Persian War. Zeus Ammon was especially favored at Sparta, where a temple to him existed by the time of the Peloponnesian War.</w:t>
+      </w:r>
+    </w:p>
+    <w:p>
+      <w:pPr>
+        <w:rPr>
+          <w:rFonts w:ascii="Helvetica" w:hAnsi="Helvetica" w:cs="Helvetica"/>
+          <w:color w:val="222222"/>
+          <w:shd w:val="clear" w:color="auto" w:fill="FEFAF1"/>
+        </w:rPr>
+      </w:pPr>
+    </w:p>
+    <w:p>
+      <w:pPr>
+        <w:rPr>
+          <w:rFonts w:ascii="Helvetica" w:hAnsi="Helvetica" w:cs="Helvetica"/>
+          <w:color w:val="222222"/>
+          <w:shd w:val="clear" w:color="auto" w:fill="FEFAF1"/>
+        </w:rPr>
+      </w:pPr>
+      <w:r>
+        <w:rPr>
+          <w:rFonts w:ascii="Helvetica" w:hAnsi="Helvetica" w:cs="Helvetica"/>
+          <w:color w:val="222222"/>
+          <w:shd w:val="clear" w:color="auto" w:fill="FEFAF1"/>
+        </w:rPr>
         <w:lastRenderedPageBreak/>
-        <w:t xml:space="preserve">Although most oracle sites were usually dedicated to Apollo, the heroes, or various goddesses like Themis, a few oracular sites were dedicated to Zeus. In addition, some foreign oracles, such as </w:t>
-      </w:r>
-      <w:proofErr w:type="spellStart"/>
-      <w:r>
-        <w:rPr>
-          <w:rFonts w:ascii="Helvetica" w:hAnsi="Helvetica" w:cs="Helvetica"/>
-          <w:color w:val="222222"/>
-          <w:shd w:val="clear" w:color="auto" w:fill="FEFAF1"/>
-        </w:rPr>
-        <w:t>Baʿal's</w:t>
-      </w:r>
-      <w:proofErr w:type="spellEnd"/>
-      <w:r>
-        <w:rPr>
-          <w:rFonts w:ascii="Helvetica" w:hAnsi="Helvetica" w:cs="Helvetica"/>
-          <w:color w:val="222222"/>
-          <w:shd w:val="clear" w:color="auto" w:fill="FEFAF1"/>
-        </w:rPr>
-        <w:t xml:space="preserve"> at Heliopolis, were associated with Zeus in Greek or Jupiter in Latin.</w:t>
-      </w:r>
-    </w:p>
-    <w:p>
-      <w:pPr>
-        <w:rPr>
-          <w:rFonts w:ascii="Helvetica" w:hAnsi="Helvetica" w:cs="Helvetica"/>
-          <w:color w:val="222222"/>
-          <w:shd w:val="clear" w:color="auto" w:fill="FEFAF1"/>
-        </w:rPr>
-      </w:pPr>
-    </w:p>
-    <w:p>
-      <w:pPr>
-        <w:rPr>
-          <w:rFonts w:ascii="Helvetica" w:hAnsi="Helvetica" w:cs="Helvetica"/>
-          <w:color w:val="222222"/>
-          <w:shd w:val="clear" w:color="auto" w:fill="FEFAF1"/>
-        </w:rPr>
-      </w:pPr>
-      <w:r>
-        <w:rPr>
-          <w:rFonts w:ascii="Helvetica" w:hAnsi="Helvetica" w:cs="Helvetica"/>
-          <w:color w:val="222222"/>
-          <w:shd w:val="clear" w:color="auto" w:fill="FEFAF1"/>
-        </w:rPr>
-        <w:t>The Oracle at Dodona</w:t>
-      </w:r>
-    </w:p>
-    <w:p>
-      <w:pPr>
-        <w:rPr>
-          <w:rFonts w:ascii="Helvetica" w:hAnsi="Helvetica" w:cs="Helvetica"/>
-          <w:color w:val="222222"/>
-          <w:shd w:val="clear" w:color="auto" w:fill="FEFAF1"/>
-        </w:rPr>
-      </w:pPr>
-      <w:r>
-        <w:rPr>
-          <w:rFonts w:ascii="Helvetica" w:hAnsi="Helvetica" w:cs="Helvetica"/>
-          <w:color w:val="222222"/>
-          <w:shd w:val="clear" w:color="auto" w:fill="FEFAF1"/>
-        </w:rPr>
-        <w:t xml:space="preserve">The cult of Zeus at Dodona in Epirus, where there is evidence of religious activity from the second millennium BC onward, centered on a sacred oak. When the Odyssey was composed (circa 750 BC), divination was done there by barefoot priests called </w:t>
-      </w:r>
-      <w:proofErr w:type="spellStart"/>
-      <w:r>
-        <w:rPr>
-          <w:rFonts w:ascii="Helvetica" w:hAnsi="Helvetica" w:cs="Helvetica"/>
-          <w:color w:val="222222"/>
-          <w:shd w:val="clear" w:color="auto" w:fill="FEFAF1"/>
-        </w:rPr>
-        <w:t>Selloi</w:t>
-      </w:r>
-      <w:proofErr w:type="spellEnd"/>
-      <w:r>
-        <w:rPr>
-          <w:rFonts w:ascii="Helvetica" w:hAnsi="Helvetica" w:cs="Helvetica"/>
-          <w:color w:val="222222"/>
-          <w:shd w:val="clear" w:color="auto" w:fill="FEFAF1"/>
-        </w:rPr>
-        <w:t xml:space="preserve">, who lay on the ground and observed the rustling of the leaves and branches.[133] By the time Herodotus wrote about Dodona, female priestesses called </w:t>
-      </w:r>
-      <w:proofErr w:type="spellStart"/>
-      <w:r>
-        <w:rPr>
-          <w:rFonts w:ascii="Helvetica" w:hAnsi="Helvetica" w:cs="Helvetica"/>
-          <w:color w:val="222222"/>
-          <w:shd w:val="clear" w:color="auto" w:fill="FEFAF1"/>
-        </w:rPr>
-        <w:t>peleiades</w:t>
-      </w:r>
-      <w:proofErr w:type="spellEnd"/>
-      <w:r>
-        <w:rPr>
-          <w:rFonts w:ascii="Helvetica" w:hAnsi="Helvetica" w:cs="Helvetica"/>
-          <w:color w:val="222222"/>
-          <w:shd w:val="clear" w:color="auto" w:fill="FEFAF1"/>
-        </w:rPr>
-        <w:t xml:space="preserve"> ("doves") had replaced the male priests.</w:t>
-      </w:r>
-    </w:p>
-    <w:p>
-      <w:pPr>
-        <w:rPr>
-          <w:rFonts w:ascii="Helvetica" w:hAnsi="Helvetica" w:cs="Helvetica"/>
-          <w:color w:val="222222"/>
-          <w:shd w:val="clear" w:color="auto" w:fill="FEFAF1"/>
-        </w:rPr>
-      </w:pPr>
-    </w:p>
-    <w:p>
-      <w:pPr>
-        <w:rPr>
-          <w:rFonts w:ascii="Helvetica" w:hAnsi="Helvetica" w:cs="Helvetica"/>
-          <w:color w:val="222222"/>
-          <w:shd w:val="clear" w:color="auto" w:fill="FEFAF1"/>
-        </w:rPr>
-      </w:pPr>
-      <w:r>
-        <w:rPr>
-          <w:rFonts w:ascii="Helvetica" w:hAnsi="Helvetica" w:cs="Helvetica"/>
-          <w:color w:val="222222"/>
-          <w:shd w:val="clear" w:color="auto" w:fill="FEFAF1"/>
-        </w:rPr>
-        <w:t xml:space="preserve">Zeus' consort at Dodona was not Hera, but the goddess Dione — whose name is a feminine form of "Zeus". Her status as a </w:t>
-      </w:r>
-      <w:proofErr w:type="spellStart"/>
-      <w:proofErr w:type="gramStart"/>
-      <w:r>
-        <w:rPr>
-          <w:rFonts w:ascii="Helvetica" w:hAnsi="Helvetica" w:cs="Helvetica"/>
-          <w:color w:val="222222"/>
-          <w:shd w:val="clear" w:color="auto" w:fill="FEFAF1"/>
-        </w:rPr>
-        <w:t>titaness</w:t>
-      </w:r>
-      <w:proofErr w:type="spellEnd"/>
-      <w:proofErr w:type="gramEnd"/>
-      <w:r>
-        <w:rPr>
-          <w:rFonts w:ascii="Helvetica" w:hAnsi="Helvetica" w:cs="Helvetica"/>
-          <w:color w:val="222222"/>
-          <w:shd w:val="clear" w:color="auto" w:fill="FEFAF1"/>
-        </w:rPr>
-        <w:t xml:space="preserve"> suggests to some that she may have been a more powerful pre-Hellenic deity, and perhaps the original occupant of the oracle.</w:t>
-      </w:r>
-    </w:p>
-    <w:p>
-      <w:pPr>
-        <w:rPr>
-          <w:rFonts w:ascii="Helvetica" w:hAnsi="Helvetica" w:cs="Helvetica"/>
-          <w:color w:val="222222"/>
-          <w:shd w:val="clear" w:color="auto" w:fill="FEFAF1"/>
-        </w:rPr>
-      </w:pPr>
-    </w:p>
-    <w:p>
-      <w:pPr>
-        <w:rPr>
-          <w:rFonts w:ascii="Helvetica" w:hAnsi="Helvetica" w:cs="Helvetica"/>
-          <w:color w:val="222222"/>
-          <w:shd w:val="clear" w:color="auto" w:fill="FEFAF1"/>
-        </w:rPr>
-      </w:pPr>
-      <w:r>
-        <w:rPr>
-          <w:rFonts w:ascii="Helvetica" w:hAnsi="Helvetica" w:cs="Helvetica"/>
-          <w:color w:val="222222"/>
-          <w:shd w:val="clear" w:color="auto" w:fill="FEFAF1"/>
-        </w:rPr>
-        <w:t xml:space="preserve">The Oracle at </w:t>
-      </w:r>
-      <w:proofErr w:type="spellStart"/>
-      <w:r>
-        <w:rPr>
-          <w:rFonts w:ascii="Helvetica" w:hAnsi="Helvetica" w:cs="Helvetica"/>
-          <w:color w:val="222222"/>
-          <w:shd w:val="clear" w:color="auto" w:fill="FEFAF1"/>
-        </w:rPr>
-        <w:t>Siwa</w:t>
-      </w:r>
-      <w:proofErr w:type="spellEnd"/>
-    </w:p>
-    <w:p>
-      <w:pPr>
-        <w:rPr>
-          <w:rFonts w:ascii="Helvetica" w:hAnsi="Helvetica" w:cs="Helvetica"/>
-          <w:color w:val="222222"/>
-          <w:shd w:val="clear" w:color="auto" w:fill="FEFAF1"/>
-        </w:rPr>
-      </w:pPr>
-      <w:r>
-        <w:rPr>
-          <w:rFonts w:ascii="Helvetica" w:hAnsi="Helvetica" w:cs="Helvetica"/>
-          <w:color w:val="222222"/>
-          <w:shd w:val="clear" w:color="auto" w:fill="FEFAF1"/>
-        </w:rPr>
-        <w:t xml:space="preserve">The oracle of Ammon at the </w:t>
-      </w:r>
-      <w:proofErr w:type="spellStart"/>
-      <w:r>
-        <w:rPr>
-          <w:rFonts w:ascii="Helvetica" w:hAnsi="Helvetica" w:cs="Helvetica"/>
-          <w:color w:val="222222"/>
-          <w:shd w:val="clear" w:color="auto" w:fill="FEFAF1"/>
-        </w:rPr>
-        <w:t>Siwa</w:t>
-      </w:r>
-      <w:proofErr w:type="spellEnd"/>
-      <w:r>
-        <w:rPr>
-          <w:rFonts w:ascii="Helvetica" w:hAnsi="Helvetica" w:cs="Helvetica"/>
-          <w:color w:val="222222"/>
-          <w:shd w:val="clear" w:color="auto" w:fill="FEFAF1"/>
-        </w:rPr>
-        <w:t xml:space="preserve"> Oasis in the Western Desert of Egypt did not lie within the bounds of the Greek world before Alexander's day, but it already loomed large in the Greek mind during the archaic era: Herodotus mentions consultations with Zeus Ammon in his account of the Persian War. Zeus Ammon was especially favored at Sparta, where a temple to him existed by the time of the Peloponnesian War</w:t>
-      </w:r>
-      <w:proofErr w:type="gramStart"/>
-      <w:r>
-        <w:rPr>
-          <w:rFonts w:ascii="Helvetica" w:hAnsi="Helvetica" w:cs="Helvetica"/>
-          <w:color w:val="222222"/>
-          <w:shd w:val="clear" w:color="auto" w:fill="FEFAF1"/>
-        </w:rPr>
-        <w:t>.[</w:t>
-      </w:r>
-      <w:proofErr w:type="gramEnd"/>
-      <w:r>
-        <w:rPr>
-          <w:rFonts w:ascii="Helvetica" w:hAnsi="Helvetica" w:cs="Helvetica"/>
-          <w:color w:val="222222"/>
-          <w:shd w:val="clear" w:color="auto" w:fill="FEFAF1"/>
-        </w:rPr>
-        <w:t>134]</w:t>
-      </w:r>
-    </w:p>
-    <w:p>
-      <w:pPr>
-        <w:rPr>
-          <w:rFonts w:ascii="Helvetica" w:hAnsi="Helvetica" w:cs="Helvetica"/>
-          <w:color w:val="222222"/>
-          <w:shd w:val="clear" w:color="auto" w:fill="FEFAF1"/>
-        </w:rPr>
-      </w:pPr>
-    </w:p>
-    <w:p>
-      <w:pPr>
-        <w:rPr>
-          <w:rFonts w:ascii="Helvetica" w:hAnsi="Helvetica" w:cs="Helvetica"/>
-          <w:color w:val="222222"/>
-          <w:shd w:val="clear" w:color="auto" w:fill="FEFAF1"/>
-        </w:rPr>
-      </w:pPr>
-      <w:r>
-        <w:rPr>
-          <w:rFonts w:ascii="Helvetica" w:hAnsi="Helvetica" w:cs="Helvetica"/>
-          <w:color w:val="222222"/>
-          <w:shd w:val="clear" w:color="auto" w:fill="FEFAF1"/>
-        </w:rPr>
         <w:t xml:space="preserve">After Alexander made a trek into the desert to consult the oracle at </w:t>
       </w:r>
       <w:proofErr w:type="spellStart"/>
@@ -2432,8 +2469,6 @@
       <w:pPr>
         <w:rPr>
           <w:rFonts w:ascii="Arial" w:hAnsi="Arial" w:cs="Arial"/>
-          <w:i/>
-          <w:iCs/>
           <w:color w:val="222222"/>
           <w:shd w:val="clear" w:color="auto" w:fill="FFFFFF"/>
         </w:rPr>
@@ -2562,7 +2597,35 @@
           <w:color w:val="222222"/>
           <w:shd w:val="clear" w:color="auto" w:fill="FFFFFF"/>
         </w:rPr>
-        <w:t>, the double-headed Minoan axe. This led to the birth of </w:t>
+        <w:t xml:space="preserve">, the double-headed Minoan axe. </w:t>
+      </w:r>
+    </w:p>
+    <w:p>
+      <w:pPr>
+        <w:rPr>
+          <w:rFonts w:ascii="Arial" w:hAnsi="Arial" w:cs="Arial"/>
+          <w:color w:val="222222"/>
+          <w:shd w:val="clear" w:color="auto" w:fill="FFFFFF"/>
+        </w:rPr>
+      </w:pPr>
+    </w:p>
+    <w:p>
+      <w:pPr>
+        <w:rPr>
+          <w:rFonts w:ascii="Arial" w:hAnsi="Arial" w:cs="Arial"/>
+          <w:i/>
+          <w:iCs/>
+          <w:color w:val="222222"/>
+          <w:shd w:val="clear" w:color="auto" w:fill="FFFFFF"/>
+        </w:rPr>
+      </w:pPr>
+      <w:r>
+        <w:rPr>
+          <w:rFonts w:ascii="Arial" w:hAnsi="Arial" w:cs="Arial"/>
+          <w:color w:val="222222"/>
+          <w:shd w:val="clear" w:color="auto" w:fill="FFFFFF"/>
+        </w:rPr>
+        <w:t>This led to the birth of </w:t>
       </w:r>
       <w:r>
         <w:rPr>
@@ -2728,7 +2791,6 @@
           <w:sz w:val="48"/>
           <w:szCs w:val="48"/>
         </w:rPr>
-        <w:lastRenderedPageBreak/>
         <w:t>ZEUS AND HERA</w:t>
       </w:r>
     </w:p>
@@ -2736,8 +2798,6 @@
       <w:pPr>
         <w:rPr>
           <w:rFonts w:ascii="Arial" w:hAnsi="Arial" w:cs="Arial"/>
-          <w:i/>
-          <w:iCs/>
           <w:color w:val="222222"/>
           <w:shd w:val="clear" w:color="auto" w:fill="FFFFFF"/>
         </w:rPr>
@@ -2812,7 +2872,35 @@
           <w:color w:val="222222"/>
           <w:shd w:val="clear" w:color="auto" w:fill="FFFFFF"/>
         </w:rPr>
-        <w:t>, flew outside her window and pretended to be in distress due to the cold. Hera felt pity for the bird, took it inside and held it to her breast to warm it. Zeus then transformed back into himself and raped her. Hera, ashamed of being exploited, </w:t>
+        <w:t xml:space="preserve">, flew outside her window and pretended to be in distress due to the cold. Hera felt pity for the bird, took it inside and held it to her breast to warm it. </w:t>
+      </w:r>
+    </w:p>
+    <w:p>
+      <w:pPr>
+        <w:rPr>
+          <w:rFonts w:ascii="Arial" w:hAnsi="Arial" w:cs="Arial"/>
+          <w:color w:val="222222"/>
+          <w:shd w:val="clear" w:color="auto" w:fill="FFFFFF"/>
+        </w:rPr>
+      </w:pPr>
+    </w:p>
+    <w:p>
+      <w:pPr>
+        <w:rPr>
+          <w:rFonts w:ascii="Arial" w:hAnsi="Arial" w:cs="Arial"/>
+          <w:i/>
+          <w:iCs/>
+          <w:color w:val="222222"/>
+          <w:shd w:val="clear" w:color="auto" w:fill="FFFFFF"/>
+        </w:rPr>
+      </w:pPr>
+      <w:r>
+        <w:rPr>
+          <w:rFonts w:ascii="Arial" w:hAnsi="Arial" w:cs="Arial"/>
+          <w:color w:val="222222"/>
+          <w:shd w:val="clear" w:color="auto" w:fill="FFFFFF"/>
+        </w:rPr>
+        <w:t>Zeus then transformed back into himself and raped her. Hera, ashamed of being exploited, </w:t>
       </w:r>
       <w:r>
         <w:rPr>
@@ -3055,15 +3143,52 @@
           <w:color w:val="222222"/>
           <w:shd w:val="clear" w:color="auto" w:fill="FFFFFF"/>
         </w:rPr>
-        <w:t>to demand Zeus to reveal himself in all his glory</w:t>
-      </w:r>
-      <w:r>
-        <w:rPr>
-          <w:rFonts w:ascii="Arial" w:hAnsi="Arial" w:cs="Arial"/>
-          <w:color w:val="222222"/>
-          <w:shd w:val="clear" w:color="auto" w:fill="FFFFFF"/>
-        </w:rPr>
-        <w:t>. When Zeus visited Semele the next time, she asked him for a boom which he granted out of love. She then begged him to show her his true godly form. Unable to break a promise, Zeus revealed himself to Semele. </w:t>
+        <w:t xml:space="preserve">to demand Zeus to reveal </w:t>
+      </w:r>
+      <w:r>
+        <w:rPr>
+          <w:rFonts w:ascii="Arial" w:hAnsi="Arial" w:cs="Arial"/>
+          <w:i/>
+          <w:iCs/>
+          <w:color w:val="222222"/>
+          <w:shd w:val="clear" w:color="auto" w:fill="FFFFFF"/>
+        </w:rPr>
+        <w:lastRenderedPageBreak/>
+        <w:t>himself in all his glory</w:t>
+      </w:r>
+      <w:r>
+        <w:rPr>
+          <w:rFonts w:ascii="Arial" w:hAnsi="Arial" w:cs="Arial"/>
+          <w:color w:val="222222"/>
+          <w:shd w:val="clear" w:color="auto" w:fill="FFFFFF"/>
+        </w:rPr>
+        <w:t xml:space="preserve">. </w:t>
+      </w:r>
+    </w:p>
+    <w:p>
+      <w:pPr>
+        <w:rPr>
+          <w:rFonts w:ascii="Arial" w:hAnsi="Arial" w:cs="Arial"/>
+          <w:color w:val="222222"/>
+          <w:shd w:val="clear" w:color="auto" w:fill="FFFFFF"/>
+        </w:rPr>
+      </w:pPr>
+    </w:p>
+    <w:p>
+      <w:pPr>
+        <w:rPr>
+          <w:rFonts w:ascii="Arial" w:hAnsi="Arial" w:cs="Arial"/>
+          <w:color w:val="222222"/>
+          <w:shd w:val="clear" w:color="auto" w:fill="FFFFFF"/>
+        </w:rPr>
+      </w:pPr>
+      <w:r>
+        <w:rPr>
+          <w:rFonts w:ascii="Arial" w:hAnsi="Arial" w:cs="Arial"/>
+          <w:color w:val="222222"/>
+          <w:shd w:val="clear" w:color="auto" w:fill="FFFFFF"/>
+        </w:rPr>
+        <w:t>When Zeus visited Semele the next time, she asked him for a boom which he granted out of love. She then begged him to show her his true godly form. Unable to break a promise, Zeus revealed himself to Semele. </w:t>
       </w:r>
       <w:r>
         <w:rPr>
@@ -3223,7 +3348,33 @@
           <w:color w:val="222222"/>
           <w:shd w:val="clear" w:color="auto" w:fill="FFFFFF"/>
         </w:rPr>
-        <w:t>and mixed in with her father’s herds. With its snow-white body and gem-like horns, the bull attracted the attention of Europa. She caressed his flanks and </w:t>
+        <w:t xml:space="preserve">and mixed in with her father’s herds. With its snow-white body and gem-like horns, the bull attracted the attention of Europa. </w:t>
+      </w:r>
+    </w:p>
+    <w:p>
+      <w:pPr>
+        <w:rPr>
+          <w:rFonts w:ascii="Arial" w:hAnsi="Arial" w:cs="Arial"/>
+          <w:color w:val="222222"/>
+          <w:shd w:val="clear" w:color="auto" w:fill="FFFFFF"/>
+        </w:rPr>
+      </w:pPr>
+    </w:p>
+    <w:p>
+      <w:pPr>
+        <w:rPr>
+          <w:rFonts w:ascii="Arial" w:hAnsi="Arial" w:cs="Arial"/>
+          <w:color w:val="222222"/>
+          <w:shd w:val="clear" w:color="auto" w:fill="FFFFFF"/>
+        </w:rPr>
+      </w:pPr>
+      <w:r>
+        <w:rPr>
+          <w:rFonts w:ascii="Arial" w:hAnsi="Arial" w:cs="Arial"/>
+          <w:color w:val="222222"/>
+          <w:shd w:val="clear" w:color="auto" w:fill="FFFFFF"/>
+        </w:rPr>
+        <w:t>She caressed his flanks and </w:t>
       </w:r>
       <w:r>
         <w:rPr>
@@ -3366,7 +3517,6 @@
           <w:sz w:val="48"/>
           <w:szCs w:val="48"/>
         </w:rPr>
-        <w:lastRenderedPageBreak/>
         <w:t>THE ABDUCTION OF GANYMEDE</w:t>
       </w:r>
     </w:p>
@@ -3635,6 +3785,7 @@
           <w:color w:val="222222"/>
           <w:shd w:val="clear" w:color="auto" w:fill="FEFAF1"/>
         </w:rPr>
+        <w:lastRenderedPageBreak/>
         <w:t>According to Hesiod, Zeus had the very same problem with his first wife, Metis. Warned that their child may be a threat to him, Zeus decided to swallow his pregnant wife. Nevertheless, the child, fully grown and armored, was eventually born – but from the forehead of Zeus. It was none other than Athena, the goddess of wisdom herself.</w:t>
       </w:r>
     </w:p>

</xml_diff>